<commit_message>
Trabajo del martes por la mañana
</commit_message>
<xml_diff>
--- a/SSII/Comandos Ficheros Linux/Comandos Linux.docx
+++ b/SSII/Comandos Ficheros Linux/Comandos Linux.docx
@@ -372,7 +372,7 @@
                   </wp:anchor>
                 </w:drawing>
               </mc:Choice>
-              <mc:Fallback xmlns:w16sdtfl="http://schemas.microsoft.com/office/word/2024/wordml/sdtformatlock" xmlns:w16sdtdh="http://schemas.microsoft.com/office/word/2020/wordml/sdtdatahash" xmlns:w16du="http://schemas.microsoft.com/office/word/2023/wordml/word16du" xmlns:w16="http://schemas.microsoft.com/office/word/2018/wordml" xmlns:w16cid="http://schemas.microsoft.com/office/word/2016/wordml/cid" xmlns:w16cex="http://schemas.microsoft.com/office/word/2018/wordml/cex" xmlns:oel="http://schemas.microsoft.com/office/2019/extlst" xmlns:am3d="http://schemas.microsoft.com/office/drawing/2017/model3d" xmlns:aink="http://schemas.microsoft.com/office/drawing/2016/ink" xmlns:cx8="http://schemas.microsoft.com/office/drawing/2016/5/14/chartex" xmlns:cx7="http://schemas.microsoft.com/office/drawing/2016/5/13/chartex" xmlns:cx6="http://schemas.microsoft.com/office/drawing/2016/5/12/chartex" xmlns:cx5="http://schemas.microsoft.com/office/drawing/2016/5/11/chartex" xmlns:cx4="http://schemas.microsoft.com/office/drawing/2016/5/10/chartex" xmlns:cx3="http://schemas.microsoft.com/office/drawing/2016/5/9/chartex" xmlns:cx2="http://schemas.microsoft.com/office/drawing/2015/10/21/chartex" xmlns:cx1="http://schemas.microsoft.com/office/drawing/2015/9/8/chartex">
+              <mc:Fallback xmlns:cx1="http://schemas.microsoft.com/office/drawing/2015/9/8/chartex" xmlns:cx2="http://schemas.microsoft.com/office/drawing/2015/10/21/chartex" xmlns:cx3="http://schemas.microsoft.com/office/drawing/2016/5/9/chartex" xmlns:cx4="http://schemas.microsoft.com/office/drawing/2016/5/10/chartex" xmlns:cx5="http://schemas.microsoft.com/office/drawing/2016/5/11/chartex" xmlns:cx6="http://schemas.microsoft.com/office/drawing/2016/5/12/chartex" xmlns:cx7="http://schemas.microsoft.com/office/drawing/2016/5/13/chartex" xmlns:cx8="http://schemas.microsoft.com/office/drawing/2016/5/14/chartex" xmlns:aink="http://schemas.microsoft.com/office/drawing/2016/ink" xmlns:am3d="http://schemas.microsoft.com/office/drawing/2017/model3d" xmlns:oel="http://schemas.microsoft.com/office/2019/extlst" xmlns:w16cex="http://schemas.microsoft.com/office/word/2018/wordml/cex" xmlns:w16cid="http://schemas.microsoft.com/office/word/2016/wordml/cid" xmlns:w16="http://schemas.microsoft.com/office/word/2018/wordml" xmlns:w16du="http://schemas.microsoft.com/office/word/2023/wordml/word16du" xmlns:w16sdtdh="http://schemas.microsoft.com/office/word/2020/wordml/sdtdatahash" xmlns:w16sdtfl="http://schemas.microsoft.com/office/word/2024/wordml/sdtformatlock">
                 <w:pict>
                   <v:rect w14:anchorId="20087E17" id="Rectángulo 268" o:spid="_x0000_s1027" style="position:absolute;left:0;text-align:left;margin-left:0;margin-top:0;width:148.1pt;height:760.3pt;z-index:251660288;visibility:visible;mso-wrap-style:square;mso-width-percent:242;mso-height-percent:960;mso-left-percent:730;mso-wrap-distance-left:9pt;mso-wrap-distance-top:0;mso-wrap-distance-right:9pt;mso-wrap-distance-bottom:0;mso-position-horizontal-relative:page;mso-position-vertical:center;mso-position-vertical-relative:page;mso-width-percent:242;mso-height-percent:960;mso-left-percent:730;mso-width-relative:page;mso-height-relative:page;v-text-anchor:middle" o:gfxdata="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" fillcolor="#212745 [3215]" stroked="f" strokeweight="1pt">
                     <v:textbox inset="14.4pt,,14.4pt">
@@ -434,10 +434,6 @@
         <w:rPr>
           <w:rFonts w:asciiTheme="minorHAnsi" w:hAnsiTheme="minorHAnsi" w:cstheme="minorBidi"/>
           <w:noProof/>
-          <w:kern w:val="2"/>
-          <w:sz w:val="24"/>
-          <w:szCs w:val="24"/>
-          <w14:ligatures w14:val="standardContextual"/>
         </w:rPr>
       </w:pPr>
       <w:r>
@@ -471,7 +467,7 @@
         <w:rPr>
           <w:noProof/>
         </w:rPr>
-        <w:instrText xml:space="preserve"> PAGEREF _Toc188464946 \h </w:instrText>
+        <w:instrText xml:space="preserve"> PAGEREF _Toc188946432 \h </w:instrText>
       </w:r>
       <w:r>
         <w:rPr>
@@ -506,17 +502,13 @@
         <w:rPr>
           <w:rFonts w:asciiTheme="minorHAnsi" w:hAnsiTheme="minorHAnsi" w:cstheme="minorBidi"/>
           <w:noProof/>
-          <w:kern w:val="2"/>
-          <w:sz w:val="24"/>
-          <w:szCs w:val="24"/>
-          <w14:ligatures w14:val="standardContextual"/>
-        </w:rPr>
-      </w:pPr>
-      <w:r>
-        <w:rPr>
-          <w:noProof/>
-        </w:rPr>
-        <w:t>BREVE COMIENZO</w:t>
+        </w:rPr>
+      </w:pPr>
+      <w:r>
+        <w:rPr>
+          <w:noProof/>
+        </w:rPr>
+        <w:t>E.1 CAMBIO DE PERMISOS</w:t>
       </w:r>
       <w:r>
         <w:rPr>
@@ -534,7 +526,7 @@
         <w:rPr>
           <w:noProof/>
         </w:rPr>
-        <w:instrText xml:space="preserve"> PAGEREF _Toc188464947 \h </w:instrText>
+        <w:instrText xml:space="preserve"> PAGEREF _Toc188946433 \h </w:instrText>
       </w:r>
       <w:r>
         <w:rPr>
@@ -552,132 +544,6 @@
           <w:noProof/>
         </w:rPr>
         <w:t>4</w:t>
-      </w:r>
-      <w:r>
-        <w:rPr>
-          <w:noProof/>
-        </w:rPr>
-        <w:fldChar w:fldCharType="end"/>
-      </w:r>
-    </w:p>
-    <w:p>
-      <w:pPr>
-        <w:pStyle w:val="TDC2"/>
-        <w:tabs>
-          <w:tab w:val="right" w:leader="underscore" w:pos="8494"/>
-        </w:tabs>
-        <w:rPr>
-          <w:rFonts w:asciiTheme="minorHAnsi" w:hAnsiTheme="minorHAnsi" w:cstheme="minorBidi"/>
-          <w:noProof/>
-          <w:kern w:val="2"/>
-          <w:sz w:val="24"/>
-          <w:szCs w:val="24"/>
-          <w14:ligatures w14:val="standardContextual"/>
-        </w:rPr>
-      </w:pPr>
-      <w:r>
-        <w:rPr>
-          <w:noProof/>
-        </w:rPr>
-        <w:t>RAID 0 Y RAID 1</w:t>
-      </w:r>
-      <w:r>
-        <w:rPr>
-          <w:noProof/>
-        </w:rPr>
-        <w:tab/>
-      </w:r>
-      <w:r>
-        <w:rPr>
-          <w:noProof/>
-        </w:rPr>
-        <w:fldChar w:fldCharType="begin"/>
-      </w:r>
-      <w:r>
-        <w:rPr>
-          <w:noProof/>
-        </w:rPr>
-        <w:instrText xml:space="preserve"> PAGEREF _Toc188464948 \h </w:instrText>
-      </w:r>
-      <w:r>
-        <w:rPr>
-          <w:noProof/>
-        </w:rPr>
-      </w:r>
-      <w:r>
-        <w:rPr>
-          <w:noProof/>
-        </w:rPr>
-        <w:fldChar w:fldCharType="separate"/>
-      </w:r>
-      <w:r>
-        <w:rPr>
-          <w:noProof/>
-        </w:rPr>
-        <w:t>4</w:t>
-      </w:r>
-      <w:r>
-        <w:rPr>
-          <w:noProof/>
-        </w:rPr>
-        <w:fldChar w:fldCharType="end"/>
-      </w:r>
-    </w:p>
-    <w:p>
-      <w:pPr>
-        <w:pStyle w:val="TDC2"/>
-        <w:tabs>
-          <w:tab w:val="right" w:leader="underscore" w:pos="8494"/>
-        </w:tabs>
-        <w:rPr>
-          <w:rFonts w:asciiTheme="minorHAnsi" w:hAnsiTheme="minorHAnsi" w:cstheme="minorBidi"/>
-          <w:noProof/>
-          <w:kern w:val="2"/>
-          <w:sz w:val="24"/>
-          <w:szCs w:val="24"/>
-          <w14:ligatures w14:val="standardContextual"/>
-        </w:rPr>
-      </w:pPr>
-      <w:r>
-        <w:rPr>
-          <w:noProof/>
-        </w:rPr>
-        <w:t>CONCEPTO DE TOLERANCIA A FALLOS</w:t>
-      </w:r>
-      <w:r>
-        <w:rPr>
-          <w:noProof/>
-        </w:rPr>
-        <w:tab/>
-      </w:r>
-      <w:r>
-        <w:rPr>
-          <w:noProof/>
-        </w:rPr>
-        <w:fldChar w:fldCharType="begin"/>
-      </w:r>
-      <w:r>
-        <w:rPr>
-          <w:noProof/>
-        </w:rPr>
-        <w:instrText xml:space="preserve"> PAGEREF _Toc188464949 \h </w:instrText>
-      </w:r>
-      <w:r>
-        <w:rPr>
-          <w:noProof/>
-        </w:rPr>
-      </w:r>
-      <w:r>
-        <w:rPr>
-          <w:noProof/>
-        </w:rPr>
-        <w:fldChar w:fldCharType="separate"/>
-      </w:r>
-      <w:r>
-        <w:rPr>
-          <w:noProof/>
-        </w:rPr>
-        <w:t>5</w:t>
       </w:r>
       <w:r>
         <w:rPr>
@@ -695,17 +561,13 @@
         <w:rPr>
           <w:rFonts w:asciiTheme="minorHAnsi" w:hAnsiTheme="minorHAnsi" w:cstheme="minorBidi"/>
           <w:noProof/>
-          <w:kern w:val="2"/>
-          <w:sz w:val="24"/>
-          <w:szCs w:val="24"/>
-          <w14:ligatures w14:val="standardContextual"/>
-        </w:rPr>
-      </w:pPr>
-      <w:r>
-        <w:rPr>
-          <w:noProof/>
-        </w:rPr>
-        <w:t>EXPLICACIÓN DEL SISTEMA RAID 6</w:t>
+        </w:rPr>
+      </w:pPr>
+      <w:r>
+        <w:rPr>
+          <w:noProof/>
+        </w:rPr>
+        <w:t>E.2 CREAR UN DIRECTORIO</w:t>
       </w:r>
       <w:r>
         <w:rPr>
@@ -723,70 +585,7 @@
         <w:rPr>
           <w:noProof/>
         </w:rPr>
-        <w:instrText xml:space="preserve"> PAGEREF _Toc188464950 \h </w:instrText>
-      </w:r>
-      <w:r>
-        <w:rPr>
-          <w:noProof/>
-        </w:rPr>
-      </w:r>
-      <w:r>
-        <w:rPr>
-          <w:noProof/>
-        </w:rPr>
-        <w:fldChar w:fldCharType="separate"/>
-      </w:r>
-      <w:r>
-        <w:rPr>
-          <w:noProof/>
-        </w:rPr>
-        <w:t>5</w:t>
-      </w:r>
-      <w:r>
-        <w:rPr>
-          <w:noProof/>
-        </w:rPr>
-        <w:fldChar w:fldCharType="end"/>
-      </w:r>
-    </w:p>
-    <w:p>
-      <w:pPr>
-        <w:pStyle w:val="TDC2"/>
-        <w:tabs>
-          <w:tab w:val="right" w:leader="underscore" w:pos="8494"/>
-        </w:tabs>
-        <w:rPr>
-          <w:rFonts w:asciiTheme="minorHAnsi" w:hAnsiTheme="minorHAnsi" w:cstheme="minorBidi"/>
-          <w:noProof/>
-          <w:kern w:val="2"/>
-          <w:sz w:val="24"/>
-          <w:szCs w:val="24"/>
-          <w14:ligatures w14:val="standardContextual"/>
-        </w:rPr>
-      </w:pPr>
-      <w:r>
-        <w:rPr>
-          <w:noProof/>
-        </w:rPr>
-        <w:t>ESTRUCTURA DEL RAID 6</w:t>
-      </w:r>
-      <w:r>
-        <w:rPr>
-          <w:noProof/>
-        </w:rPr>
-        <w:tab/>
-      </w:r>
-      <w:r>
-        <w:rPr>
-          <w:noProof/>
-        </w:rPr>
-        <w:fldChar w:fldCharType="begin"/>
-      </w:r>
-      <w:r>
-        <w:rPr>
-          <w:noProof/>
-        </w:rPr>
-        <w:instrText xml:space="preserve"> PAGEREF _Toc188464951 \h </w:instrText>
+        <w:instrText xml:space="preserve"> PAGEREF _Toc188946434 \h </w:instrText>
       </w:r>
       <w:r>
         <w:rPr>
@@ -821,17 +620,13 @@
         <w:rPr>
           <w:rFonts w:asciiTheme="minorHAnsi" w:hAnsiTheme="minorHAnsi" w:cstheme="minorBidi"/>
           <w:noProof/>
-          <w:kern w:val="2"/>
-          <w:sz w:val="24"/>
-          <w:szCs w:val="24"/>
-          <w14:ligatures w14:val="standardContextual"/>
-        </w:rPr>
-      </w:pPr>
-      <w:r>
-        <w:rPr>
-          <w:noProof/>
-        </w:rPr>
-        <w:t>CREACIÓN DE LA PARIDAD</w:t>
+        </w:rPr>
+      </w:pPr>
+      <w:r>
+        <w:rPr>
+          <w:noProof/>
+        </w:rPr>
+        <w:t>E.3 ASIGNACIÓN DE PERMISOS RECURSIVOS</w:t>
       </w:r>
       <w:r>
         <w:rPr>
@@ -849,7 +644,7 @@
         <w:rPr>
           <w:noProof/>
         </w:rPr>
-        <w:instrText xml:space="preserve"> PAGEREF _Toc188464952 \h </w:instrText>
+        <w:instrText xml:space="preserve"> PAGEREF _Toc188946435 \h </w:instrText>
       </w:r>
       <w:r>
         <w:rPr>
@@ -867,132 +662,6 @@
           <w:noProof/>
         </w:rPr>
         <w:t>7</w:t>
-      </w:r>
-      <w:r>
-        <w:rPr>
-          <w:noProof/>
-        </w:rPr>
-        <w:fldChar w:fldCharType="end"/>
-      </w:r>
-    </w:p>
-    <w:p>
-      <w:pPr>
-        <w:pStyle w:val="TDC2"/>
-        <w:tabs>
-          <w:tab w:val="right" w:leader="underscore" w:pos="8494"/>
-        </w:tabs>
-        <w:rPr>
-          <w:rFonts w:asciiTheme="minorHAnsi" w:hAnsiTheme="minorHAnsi" w:cstheme="minorBidi"/>
-          <w:noProof/>
-          <w:kern w:val="2"/>
-          <w:sz w:val="24"/>
-          <w:szCs w:val="24"/>
-          <w14:ligatures w14:val="standardContextual"/>
-        </w:rPr>
-      </w:pPr>
-      <w:r>
-        <w:rPr>
-          <w:noProof/>
-        </w:rPr>
-        <w:t>TOLERANCIA A FALLOS DEL SISTEMA</w:t>
-      </w:r>
-      <w:r>
-        <w:rPr>
-          <w:noProof/>
-        </w:rPr>
-        <w:tab/>
-      </w:r>
-      <w:r>
-        <w:rPr>
-          <w:noProof/>
-        </w:rPr>
-        <w:fldChar w:fldCharType="begin"/>
-      </w:r>
-      <w:r>
-        <w:rPr>
-          <w:noProof/>
-        </w:rPr>
-        <w:instrText xml:space="preserve"> PAGEREF _Toc188464953 \h </w:instrText>
-      </w:r>
-      <w:r>
-        <w:rPr>
-          <w:noProof/>
-        </w:rPr>
-      </w:r>
-      <w:r>
-        <w:rPr>
-          <w:noProof/>
-        </w:rPr>
-        <w:fldChar w:fldCharType="separate"/>
-      </w:r>
-      <w:r>
-        <w:rPr>
-          <w:noProof/>
-        </w:rPr>
-        <w:t>7</w:t>
-      </w:r>
-      <w:r>
-        <w:rPr>
-          <w:noProof/>
-        </w:rPr>
-        <w:fldChar w:fldCharType="end"/>
-      </w:r>
-    </w:p>
-    <w:p>
-      <w:pPr>
-        <w:pStyle w:val="TDC2"/>
-        <w:tabs>
-          <w:tab w:val="right" w:leader="underscore" w:pos="8494"/>
-        </w:tabs>
-        <w:rPr>
-          <w:rFonts w:asciiTheme="minorHAnsi" w:hAnsiTheme="minorHAnsi" w:cstheme="minorBidi"/>
-          <w:noProof/>
-          <w:kern w:val="2"/>
-          <w:sz w:val="24"/>
-          <w:szCs w:val="24"/>
-          <w14:ligatures w14:val="standardContextual"/>
-        </w:rPr>
-      </w:pPr>
-      <w:r>
-        <w:rPr>
-          <w:noProof/>
-        </w:rPr>
-        <w:t>CASO ESPECIAL</w:t>
-      </w:r>
-      <w:r>
-        <w:rPr>
-          <w:noProof/>
-        </w:rPr>
-        <w:tab/>
-      </w:r>
-      <w:r>
-        <w:rPr>
-          <w:noProof/>
-        </w:rPr>
-        <w:fldChar w:fldCharType="begin"/>
-      </w:r>
-      <w:r>
-        <w:rPr>
-          <w:noProof/>
-        </w:rPr>
-        <w:instrText xml:space="preserve"> PAGEREF _Toc188464954 \h </w:instrText>
-      </w:r>
-      <w:r>
-        <w:rPr>
-          <w:noProof/>
-        </w:rPr>
-      </w:r>
-      <w:r>
-        <w:rPr>
-          <w:noProof/>
-        </w:rPr>
-        <w:fldChar w:fldCharType="separate"/>
-      </w:r>
-      <w:r>
-        <w:rPr>
-          <w:noProof/>
-        </w:rPr>
-        <w:t>9</w:t>
       </w:r>
       <w:r>
         <w:rPr>
@@ -1010,17 +679,13 @@
         <w:rPr>
           <w:rFonts w:asciiTheme="minorHAnsi" w:hAnsiTheme="minorHAnsi" w:cstheme="minorBidi"/>
           <w:noProof/>
-          <w:kern w:val="2"/>
-          <w:sz w:val="24"/>
-          <w:szCs w:val="24"/>
-          <w14:ligatures w14:val="standardContextual"/>
-        </w:rPr>
-      </w:pPr>
-      <w:r>
-        <w:rPr>
-          <w:noProof/>
-        </w:rPr>
-        <w:t>SISTEMAS RAID ANIDADOS</w:t>
+        </w:rPr>
+      </w:pPr>
+      <w:r>
+        <w:rPr>
+          <w:noProof/>
+        </w:rPr>
+        <w:t>E.4 ELIMINA EL DIRECTORIO DOCS</w:t>
       </w:r>
       <w:r>
         <w:rPr>
@@ -1038,7 +703,7 @@
         <w:rPr>
           <w:noProof/>
         </w:rPr>
-        <w:instrText xml:space="preserve"> PAGEREF _Toc188464955 \h </w:instrText>
+        <w:instrText xml:space="preserve"> PAGEREF _Toc188946436 \h </w:instrText>
       </w:r>
       <w:r>
         <w:rPr>
@@ -1055,70 +720,7 @@
         <w:rPr>
           <w:noProof/>
         </w:rPr>
-        <w:t>11</w:t>
-      </w:r>
-      <w:r>
-        <w:rPr>
-          <w:noProof/>
-        </w:rPr>
-        <w:fldChar w:fldCharType="end"/>
-      </w:r>
-    </w:p>
-    <w:p>
-      <w:pPr>
-        <w:pStyle w:val="TDC2"/>
-        <w:tabs>
-          <w:tab w:val="right" w:leader="underscore" w:pos="8494"/>
-        </w:tabs>
-        <w:rPr>
-          <w:rFonts w:asciiTheme="minorHAnsi" w:hAnsiTheme="minorHAnsi" w:cstheme="minorBidi"/>
-          <w:noProof/>
-          <w:kern w:val="2"/>
-          <w:sz w:val="24"/>
-          <w:szCs w:val="24"/>
-          <w14:ligatures w14:val="standardContextual"/>
-        </w:rPr>
-      </w:pPr>
-      <w:r>
-        <w:rPr>
-          <w:noProof/>
-        </w:rPr>
-        <w:t>RAID 10 (O RAID 1+0)</w:t>
-      </w:r>
-      <w:r>
-        <w:rPr>
-          <w:noProof/>
-        </w:rPr>
-        <w:tab/>
-      </w:r>
-      <w:r>
-        <w:rPr>
-          <w:noProof/>
-        </w:rPr>
-        <w:fldChar w:fldCharType="begin"/>
-      </w:r>
-      <w:r>
-        <w:rPr>
-          <w:noProof/>
-        </w:rPr>
-        <w:instrText xml:space="preserve"> PAGEREF _Toc188464956 \h </w:instrText>
-      </w:r>
-      <w:r>
-        <w:rPr>
-          <w:noProof/>
-        </w:rPr>
-      </w:r>
-      <w:r>
-        <w:rPr>
-          <w:noProof/>
-        </w:rPr>
-        <w:fldChar w:fldCharType="separate"/>
-      </w:r>
-      <w:r>
-        <w:rPr>
-          <w:noProof/>
-        </w:rPr>
-        <w:t>11</w:t>
+        <w:t>7</w:t>
       </w:r>
       <w:r>
         <w:rPr>
@@ -1136,17 +738,13 @@
         <w:rPr>
           <w:rFonts w:asciiTheme="minorHAnsi" w:hAnsiTheme="minorHAnsi" w:cstheme="minorBidi"/>
           <w:noProof/>
-          <w:kern w:val="2"/>
-          <w:sz w:val="24"/>
-          <w:szCs w:val="24"/>
-          <w14:ligatures w14:val="standardContextual"/>
-        </w:rPr>
-      </w:pPr>
-      <w:r>
-        <w:rPr>
-          <w:noProof/>
-        </w:rPr>
-        <w:t>CONCLUSIÓN Y REFLEXIÓN</w:t>
+        </w:rPr>
+      </w:pPr>
+      <w:r>
+        <w:rPr>
+          <w:noProof/>
+        </w:rPr>
+        <w:t>E.5 CAMBIA EL PROPIETARIO DE FILE.TXT</w:t>
       </w:r>
       <w:r>
         <w:rPr>
@@ -1164,7 +762,7 @@
         <w:rPr>
           <w:noProof/>
         </w:rPr>
-        <w:instrText xml:space="preserve"> PAGEREF _Toc188464957 \h </w:instrText>
+        <w:instrText xml:space="preserve"> PAGEREF _Toc188946437 \h </w:instrText>
       </w:r>
       <w:r>
         <w:rPr>
@@ -1181,7 +779,7 @@
         <w:rPr>
           <w:noProof/>
         </w:rPr>
-        <w:t>12</w:t>
+        <w:t>7</w:t>
       </w:r>
       <w:r>
         <w:rPr>
@@ -1199,17 +797,13 @@
         <w:rPr>
           <w:rFonts w:asciiTheme="minorHAnsi" w:hAnsiTheme="minorHAnsi" w:cstheme="minorBidi"/>
           <w:noProof/>
-          <w:kern w:val="2"/>
-          <w:sz w:val="24"/>
-          <w:szCs w:val="24"/>
-          <w14:ligatures w14:val="standardContextual"/>
-        </w:rPr>
-      </w:pPr>
-      <w:r>
-        <w:rPr>
-          <w:noProof/>
-        </w:rPr>
-        <w:t>BIBLIOGRAFIA Y ENLACES</w:t>
+        </w:rPr>
+      </w:pPr>
+      <w:r>
+        <w:rPr>
+          <w:noProof/>
+        </w:rPr>
+        <w:t>E.6 MUEVE FILE.TXT AL DIRECTORIO DOCS</w:t>
       </w:r>
       <w:r>
         <w:rPr>
@@ -1227,7 +821,7 @@
         <w:rPr>
           <w:noProof/>
         </w:rPr>
-        <w:instrText xml:space="preserve"> PAGEREF _Toc188464958 \h </w:instrText>
+        <w:instrText xml:space="preserve"> PAGEREF _Toc188946438 \h </w:instrText>
       </w:r>
       <w:r>
         <w:rPr>
@@ -1244,7 +838,7 @@
         <w:rPr>
           <w:noProof/>
         </w:rPr>
-        <w:t>13</w:t>
+        <w:t>8</w:t>
       </w:r>
       <w:r>
         <w:rPr>
@@ -1254,286 +848,291 @@
       </w:r>
     </w:p>
     <w:p>
-      <w:r>
-        <w:fldChar w:fldCharType="end"/>
-      </w:r>
-    </w:p>
-    <w:p>
-      <w:r>
-        <w:br w:type="page"/>
-      </w:r>
-    </w:p>
-    <w:p/>
-    <w:p>
-      <w:r>
-        <w:t>TABLA DE FIGURAS</w:t>
-      </w:r>
-    </w:p>
-    <w:p>
-      <w:pPr>
-        <w:rPr>
-          <w:noProof/>
-        </w:rPr>
-      </w:pPr>
-      <w:r>
-        <w:fldChar w:fldCharType="begin"/>
-      </w:r>
-      <w:r>
-        <w:instrText xml:space="preserve"> TOC \h \z \c "Ilustración" </w:instrText>
-      </w:r>
-      <w:r>
-        <w:fldChar w:fldCharType="separate"/>
-      </w:r>
-    </w:p>
-    <w:p>
-      <w:pPr>
-        <w:pStyle w:val="Tabladeilustraciones"/>
+      <w:pPr>
+        <w:pStyle w:val="TDC1"/>
         <w:tabs>
           <w:tab w:val="right" w:leader="underscore" w:pos="8494"/>
         </w:tabs>
         <w:rPr>
-          <w:i w:val="0"/>
-          <w:iCs w:val="0"/>
-          <w:noProof/>
-          <w:kern w:val="2"/>
-          <w:sz w:val="24"/>
-          <w:szCs w:val="24"/>
-          <w:lang w:eastAsia="es-ES"/>
-          <w14:ligatures w14:val="standardContextual"/>
-        </w:rPr>
-      </w:pPr>
-      <w:hyperlink w:anchor="_Toc188464690" w:history="1">
-        <w:r>
-          <w:rPr>
-            <w:rStyle w:val="Hipervnculo"/>
-            <w:noProof/>
-          </w:rPr>
-          <w:t>1 Ejemplo de RAID 0</w:t>
-        </w:r>
-        <w:r>
-          <w:rPr>
-            <w:noProof/>
-            <w:webHidden/>
-          </w:rPr>
-          <w:tab/>
-        </w:r>
-        <w:r>
-          <w:rPr>
-            <w:noProof/>
-            <w:webHidden/>
-          </w:rPr>
-          <w:fldChar w:fldCharType="begin"/>
-        </w:r>
-        <w:r>
-          <w:rPr>
-            <w:noProof/>
-            <w:webHidden/>
-          </w:rPr>
-          <w:instrText xml:space="preserve"> PAGEREF _Toc188464690 \h </w:instrText>
-        </w:r>
-        <w:r>
-          <w:rPr>
-            <w:noProof/>
-            <w:webHidden/>
-          </w:rPr>
-        </w:r>
-        <w:r>
-          <w:rPr>
-            <w:noProof/>
-            <w:webHidden/>
-          </w:rPr>
-          <w:fldChar w:fldCharType="separate"/>
-        </w:r>
-        <w:r>
-          <w:rPr>
-            <w:noProof/>
-            <w:webHidden/>
-          </w:rPr>
-          <w:t>4</w:t>
-        </w:r>
-        <w:r>
-          <w:rPr>
-            <w:noProof/>
-            <w:webHidden/>
-          </w:rPr>
-          <w:fldChar w:fldCharType="end"/>
-        </w:r>
-      </w:hyperlink>
-    </w:p>
-    <w:p>
-      <w:pPr>
-        <w:pStyle w:val="Tabladeilustraciones"/>
+          <w:rFonts w:asciiTheme="minorHAnsi" w:hAnsiTheme="minorHAnsi" w:cstheme="minorBidi"/>
+          <w:noProof/>
+        </w:rPr>
+      </w:pPr>
+      <w:r>
+        <w:rPr>
+          <w:noProof/>
+        </w:rPr>
+        <w:t>E.7 CREAR ESTRUCTURA DE DIRECTORIOS</w:t>
+      </w:r>
+      <w:r>
+        <w:rPr>
+          <w:noProof/>
+        </w:rPr>
+        <w:tab/>
+      </w:r>
+      <w:r>
+        <w:rPr>
+          <w:noProof/>
+        </w:rPr>
+        <w:fldChar w:fldCharType="begin"/>
+      </w:r>
+      <w:r>
+        <w:rPr>
+          <w:noProof/>
+        </w:rPr>
+        <w:instrText xml:space="preserve"> PAGEREF _Toc188946439 \h </w:instrText>
+      </w:r>
+      <w:r>
+        <w:rPr>
+          <w:noProof/>
+        </w:rPr>
+      </w:r>
+      <w:r>
+        <w:rPr>
+          <w:noProof/>
+        </w:rPr>
+        <w:fldChar w:fldCharType="separate"/>
+      </w:r>
+      <w:r>
+        <w:rPr>
+          <w:noProof/>
+        </w:rPr>
+        <w:t>8</w:t>
+      </w:r>
+      <w:r>
+        <w:rPr>
+          <w:noProof/>
+        </w:rPr>
+        <w:fldChar w:fldCharType="end"/>
+      </w:r>
+    </w:p>
+    <w:p>
+      <w:pPr>
+        <w:pStyle w:val="TDC1"/>
         <w:tabs>
           <w:tab w:val="right" w:leader="underscore" w:pos="8494"/>
         </w:tabs>
         <w:rPr>
-          <w:i w:val="0"/>
-          <w:iCs w:val="0"/>
-          <w:noProof/>
-          <w:kern w:val="2"/>
-          <w:sz w:val="24"/>
-          <w:szCs w:val="24"/>
-          <w:lang w:eastAsia="es-ES"/>
-          <w14:ligatures w14:val="standardContextual"/>
-        </w:rPr>
-      </w:pPr>
-      <w:hyperlink w:anchor="_Toc188464691" w:history="1">
-        <w:r>
-          <w:rPr>
-            <w:rStyle w:val="Hipervnculo"/>
-            <w:noProof/>
-          </w:rPr>
-          <w:t>2 Ejemplo de RAID 1</w:t>
-        </w:r>
-        <w:r>
-          <w:rPr>
-            <w:noProof/>
-            <w:webHidden/>
-          </w:rPr>
-          <w:tab/>
-        </w:r>
-        <w:r>
-          <w:rPr>
-            <w:noProof/>
-            <w:webHidden/>
-          </w:rPr>
-          <w:fldChar w:fldCharType="begin"/>
-        </w:r>
-        <w:r>
-          <w:rPr>
-            <w:noProof/>
-            <w:webHidden/>
-          </w:rPr>
-          <w:instrText xml:space="preserve"> PAGEREF _Toc188464691 \h </w:instrText>
-        </w:r>
-        <w:r>
-          <w:rPr>
-            <w:noProof/>
-            <w:webHidden/>
-          </w:rPr>
-        </w:r>
-        <w:r>
-          <w:rPr>
-            <w:noProof/>
-            <w:webHidden/>
-          </w:rPr>
-          <w:fldChar w:fldCharType="separate"/>
-        </w:r>
-        <w:r>
-          <w:rPr>
-            <w:noProof/>
-            <w:webHidden/>
-          </w:rPr>
-          <w:t>5</w:t>
-        </w:r>
-        <w:r>
-          <w:rPr>
-            <w:noProof/>
-            <w:webHidden/>
-          </w:rPr>
-          <w:fldChar w:fldCharType="end"/>
-        </w:r>
-      </w:hyperlink>
-    </w:p>
-    <w:p>
-      <w:pPr>
-        <w:pStyle w:val="Tabladeilustraciones"/>
+          <w:rFonts w:asciiTheme="minorHAnsi" w:hAnsiTheme="minorHAnsi" w:cstheme="minorBidi"/>
+          <w:noProof/>
+        </w:rPr>
+      </w:pPr>
+      <w:r>
+        <w:rPr>
+          <w:noProof/>
+        </w:rPr>
+        <w:t>E.8 CAMBIAR PERMISOS PROJECT 1</w:t>
+      </w:r>
+      <w:r>
+        <w:rPr>
+          <w:noProof/>
+        </w:rPr>
+        <w:tab/>
+      </w:r>
+      <w:r>
+        <w:rPr>
+          <w:noProof/>
+        </w:rPr>
+        <w:fldChar w:fldCharType="begin"/>
+      </w:r>
+      <w:r>
+        <w:rPr>
+          <w:noProof/>
+        </w:rPr>
+        <w:instrText xml:space="preserve"> PAGEREF _Toc188946440 \h </w:instrText>
+      </w:r>
+      <w:r>
+        <w:rPr>
+          <w:noProof/>
+        </w:rPr>
+      </w:r>
+      <w:r>
+        <w:rPr>
+          <w:noProof/>
+        </w:rPr>
+        <w:fldChar w:fldCharType="separate"/>
+      </w:r>
+      <w:r>
+        <w:rPr>
+          <w:noProof/>
+        </w:rPr>
+        <w:t>10</w:t>
+      </w:r>
+      <w:r>
+        <w:rPr>
+          <w:noProof/>
+        </w:rPr>
+        <w:fldChar w:fldCharType="end"/>
+      </w:r>
+    </w:p>
+    <w:p>
+      <w:pPr>
+        <w:pStyle w:val="TDC1"/>
         <w:tabs>
           <w:tab w:val="right" w:leader="underscore" w:pos="8494"/>
         </w:tabs>
         <w:rPr>
-          <w:i w:val="0"/>
-          <w:iCs w:val="0"/>
-          <w:noProof/>
-          <w:kern w:val="2"/>
-          <w:sz w:val="24"/>
-          <w:szCs w:val="24"/>
-          <w:lang w:eastAsia="es-ES"/>
-          <w14:ligatures w14:val="standardContextual"/>
-        </w:rPr>
-      </w:pPr>
-      <w:hyperlink w:anchor="_Toc188464692" w:history="1">
-        <w:r>
-          <w:rPr>
-            <w:rStyle w:val="Hipervnculo"/>
-            <w:noProof/>
-          </w:rPr>
-          <w:t>3 Configuración RAID 6</w:t>
-        </w:r>
-        <w:r>
-          <w:rPr>
-            <w:noProof/>
-            <w:webHidden/>
-          </w:rPr>
-          <w:tab/>
-        </w:r>
-        <w:r>
-          <w:rPr>
-            <w:noProof/>
-            <w:webHidden/>
-          </w:rPr>
-          <w:fldChar w:fldCharType="begin"/>
-        </w:r>
-        <w:r>
-          <w:rPr>
-            <w:noProof/>
-            <w:webHidden/>
-          </w:rPr>
-          <w:instrText xml:space="preserve"> PAGEREF _Toc188464692 \h </w:instrText>
-        </w:r>
-        <w:r>
-          <w:rPr>
-            <w:noProof/>
-            <w:webHidden/>
-          </w:rPr>
-        </w:r>
-        <w:r>
-          <w:rPr>
-            <w:noProof/>
-            <w:webHidden/>
-          </w:rPr>
-          <w:fldChar w:fldCharType="separate"/>
-        </w:r>
-        <w:r>
-          <w:rPr>
-            <w:noProof/>
-            <w:webHidden/>
-          </w:rPr>
-          <w:t>6</w:t>
-        </w:r>
-        <w:r>
-          <w:rPr>
-            <w:noProof/>
-            <w:webHidden/>
-          </w:rPr>
-          <w:fldChar w:fldCharType="end"/>
-        </w:r>
-      </w:hyperlink>
-    </w:p>
-    <w:p>
-      <w:pPr>
-        <w:pStyle w:val="Tabladeilustraciones"/>
+          <w:rFonts w:asciiTheme="minorHAnsi" w:hAnsiTheme="minorHAnsi" w:cstheme="minorBidi"/>
+          <w:noProof/>
+        </w:rPr>
+      </w:pPr>
+      <w:r>
+        <w:rPr>
+          <w:noProof/>
+        </w:rPr>
+        <w:t>E.9 LISTADO DE ARCHIVOS Y PERMISOS</w:t>
+      </w:r>
+      <w:r>
+        <w:rPr>
+          <w:noProof/>
+        </w:rPr>
+        <w:tab/>
+      </w:r>
+      <w:r>
+        <w:rPr>
+          <w:noProof/>
+        </w:rPr>
+        <w:fldChar w:fldCharType="begin"/>
+      </w:r>
+      <w:r>
+        <w:rPr>
+          <w:noProof/>
+        </w:rPr>
+        <w:instrText xml:space="preserve"> PAGEREF _Toc188946441 \h </w:instrText>
+      </w:r>
+      <w:r>
+        <w:rPr>
+          <w:noProof/>
+        </w:rPr>
+      </w:r>
+      <w:r>
+        <w:rPr>
+          <w:noProof/>
+        </w:rPr>
+        <w:fldChar w:fldCharType="separate"/>
+      </w:r>
+      <w:r>
+        <w:rPr>
+          <w:noProof/>
+        </w:rPr>
+        <w:t>12</w:t>
+      </w:r>
+      <w:r>
+        <w:rPr>
+          <w:noProof/>
+        </w:rPr>
+        <w:fldChar w:fldCharType="end"/>
+      </w:r>
+    </w:p>
+    <w:p>
+      <w:pPr>
+        <w:pStyle w:val="TDC1"/>
         <w:tabs>
           <w:tab w:val="right" w:leader="underscore" w:pos="8494"/>
         </w:tabs>
         <w:rPr>
+          <w:rFonts w:asciiTheme="minorHAnsi" w:hAnsiTheme="minorHAnsi" w:cstheme="minorBidi"/>
+          <w:noProof/>
+        </w:rPr>
+      </w:pPr>
+      <w:r>
+        <w:rPr>
+          <w:noProof/>
+        </w:rPr>
+        <w:t>E.10 RESTAURA PERMISOS POR DEFECTO FILE.TXT</w:t>
+      </w:r>
+      <w:r>
+        <w:rPr>
+          <w:noProof/>
+        </w:rPr>
+        <w:tab/>
+      </w:r>
+      <w:r>
+        <w:rPr>
+          <w:noProof/>
+        </w:rPr>
+        <w:fldChar w:fldCharType="begin"/>
+      </w:r>
+      <w:r>
+        <w:rPr>
+          <w:noProof/>
+        </w:rPr>
+        <w:instrText xml:space="preserve"> PAGEREF _Toc188946442 \h </w:instrText>
+      </w:r>
+      <w:r>
+        <w:rPr>
+          <w:noProof/>
+        </w:rPr>
+      </w:r>
+      <w:r>
+        <w:rPr>
+          <w:noProof/>
+        </w:rPr>
+        <w:fldChar w:fldCharType="separate"/>
+      </w:r>
+      <w:r>
+        <w:rPr>
+          <w:noProof/>
+        </w:rPr>
+        <w:t>12</w:t>
+      </w:r>
+      <w:r>
+        <w:rPr>
+          <w:noProof/>
+        </w:rPr>
+        <w:fldChar w:fldCharType="end"/>
+      </w:r>
+    </w:p>
+    <w:p>
+      <w:r>
+        <w:fldChar w:fldCharType="end"/>
+      </w:r>
+    </w:p>
+    <w:p>
+      <w:r>
+        <w:br w:type="page"/>
+      </w:r>
+    </w:p>
+    <w:p/>
+    <w:p>
+      <w:r>
+        <w:t>TABLA DE FIGURAS</w:t>
+      </w:r>
+    </w:p>
+    <w:bookmarkStart w:id="0" w:name="_GoBack"/>
+    <w:bookmarkEnd w:id="0"/>
+    <w:p>
+      <w:pPr>
+        <w:pStyle w:val="Tabladeilustraciones"/>
+        <w:tabs>
+          <w:tab w:val="right" w:leader="dot" w:pos="8494"/>
+        </w:tabs>
+        <w:rPr>
+          <w:rFonts w:asciiTheme="minorHAnsi" w:hAnsiTheme="minorHAnsi"/>
           <w:i w:val="0"/>
           <w:iCs w:val="0"/>
           <w:noProof/>
-          <w:kern w:val="2"/>
-          <w:sz w:val="24"/>
-          <w:szCs w:val="24"/>
+          <w:sz w:val="22"/>
+          <w:szCs w:val="22"/>
           <w:lang w:eastAsia="es-ES"/>
-          <w14:ligatures w14:val="standardContextual"/>
-        </w:rPr>
-      </w:pPr>
-      <w:hyperlink w:anchor="_Toc188464693" w:history="1">
+        </w:rPr>
+      </w:pPr>
+      <w:r>
+        <w:fldChar w:fldCharType="begin"/>
+      </w:r>
+      <w:r>
+        <w:instrText xml:space="preserve"> TOC \h \z \c "Ilustración" </w:instrText>
+      </w:r>
+      <w:r>
+        <w:fldChar w:fldCharType="separate"/>
+      </w:r>
+      <w:hyperlink w:anchor="_Toc188946443" w:history="1">
         <w:r>
           <w:rPr>
             <w:rStyle w:val="Hipervnculo"/>
             <w:noProof/>
           </w:rPr>
-          <w:t>4 Configuración Sana de un RAID 6</w:t>
+          <w:t>1 Comando touch</w:t>
         </w:r>
         <w:r>
           <w:rPr>
@@ -1554,7 +1153,7 @@
             <w:noProof/>
             <w:webHidden/>
           </w:rPr>
-          <w:instrText xml:space="preserve"> PAGEREF _Toc188464693 \h </w:instrText>
+          <w:instrText xml:space="preserve"> PAGEREF _Toc188946443 \h </w:instrText>
         </w:r>
         <w:r>
           <w:rPr>
@@ -1574,7 +1173,7 @@
             <w:noProof/>
             <w:webHidden/>
           </w:rPr>
-          <w:t>8</w:t>
+          <w:t>4</w:t>
         </w:r>
         <w:r>
           <w:rPr>
@@ -1589,26 +1188,25 @@
       <w:pPr>
         <w:pStyle w:val="Tabladeilustraciones"/>
         <w:tabs>
-          <w:tab w:val="right" w:leader="underscore" w:pos="8494"/>
+          <w:tab w:val="right" w:leader="dot" w:pos="8494"/>
         </w:tabs>
         <w:rPr>
+          <w:rFonts w:asciiTheme="minorHAnsi" w:hAnsiTheme="minorHAnsi"/>
           <w:i w:val="0"/>
           <w:iCs w:val="0"/>
           <w:noProof/>
-          <w:kern w:val="2"/>
-          <w:sz w:val="24"/>
-          <w:szCs w:val="24"/>
+          <w:sz w:val="22"/>
+          <w:szCs w:val="22"/>
           <w:lang w:eastAsia="es-ES"/>
-          <w14:ligatures w14:val="standardContextual"/>
-        </w:rPr>
-      </w:pPr>
-      <w:hyperlink w:anchor="_Toc188464694" w:history="1">
+        </w:rPr>
+      </w:pPr>
+      <w:hyperlink w:anchor="_Toc188946444" w:history="1">
         <w:r>
           <w:rPr>
             <w:rStyle w:val="Hipervnculo"/>
             <w:noProof/>
           </w:rPr>
-          <w:t>5 Fallo en Disco 2</w:t>
+          <w:t>2 Comando groupadd</w:t>
         </w:r>
         <w:r>
           <w:rPr>
@@ -1629,7 +1227,7 @@
             <w:noProof/>
             <w:webHidden/>
           </w:rPr>
-          <w:instrText xml:space="preserve"> PAGEREF _Toc188464694 \h </w:instrText>
+          <w:instrText xml:space="preserve"> PAGEREF _Toc188946444 \h </w:instrText>
         </w:r>
         <w:r>
           <w:rPr>
@@ -1649,7 +1247,7 @@
             <w:noProof/>
             <w:webHidden/>
           </w:rPr>
-          <w:t>9</w:t>
+          <w:t>4</w:t>
         </w:r>
         <w:r>
           <w:rPr>
@@ -1664,26 +1262,25 @@
       <w:pPr>
         <w:pStyle w:val="Tabladeilustraciones"/>
         <w:tabs>
-          <w:tab w:val="right" w:leader="underscore" w:pos="8494"/>
+          <w:tab w:val="right" w:leader="dot" w:pos="8494"/>
         </w:tabs>
         <w:rPr>
+          <w:rFonts w:asciiTheme="minorHAnsi" w:hAnsiTheme="minorHAnsi"/>
           <w:i w:val="0"/>
           <w:iCs w:val="0"/>
           <w:noProof/>
-          <w:kern w:val="2"/>
-          <w:sz w:val="24"/>
-          <w:szCs w:val="24"/>
+          <w:sz w:val="22"/>
+          <w:szCs w:val="22"/>
           <w:lang w:eastAsia="es-ES"/>
-          <w14:ligatures w14:val="standardContextual"/>
-        </w:rPr>
-      </w:pPr>
-      <w:hyperlink w:anchor="_Toc188464695" w:history="1">
+        </w:rPr>
+      </w:pPr>
+      <w:hyperlink w:anchor="_Toc188946445" w:history="1">
         <w:r>
           <w:rPr>
             <w:rStyle w:val="Hipervnculo"/>
             <w:noProof/>
           </w:rPr>
-          <w:t>6 Matriz RAID 6 con disco Hot Spare</w:t>
+          <w:t>3 Comando useradd</w:t>
         </w:r>
         <w:r>
           <w:rPr>
@@ -1704,7 +1301,7 @@
             <w:noProof/>
             <w:webHidden/>
           </w:rPr>
-          <w:instrText xml:space="preserve"> PAGEREF _Toc188464695 \h </w:instrText>
+          <w:instrText xml:space="preserve"> PAGEREF _Toc188946445 \h </w:instrText>
         </w:r>
         <w:r>
           <w:rPr>
@@ -1724,7 +1321,7 @@
             <w:noProof/>
             <w:webHidden/>
           </w:rPr>
-          <w:t>9</w:t>
+          <w:t>4</w:t>
         </w:r>
         <w:r>
           <w:rPr>
@@ -1739,26 +1336,25 @@
       <w:pPr>
         <w:pStyle w:val="Tabladeilustraciones"/>
         <w:tabs>
-          <w:tab w:val="right" w:leader="underscore" w:pos="8494"/>
+          <w:tab w:val="right" w:leader="dot" w:pos="8494"/>
         </w:tabs>
         <w:rPr>
+          <w:rFonts w:asciiTheme="minorHAnsi" w:hAnsiTheme="minorHAnsi"/>
           <w:i w:val="0"/>
           <w:iCs w:val="0"/>
           <w:noProof/>
-          <w:kern w:val="2"/>
-          <w:sz w:val="24"/>
-          <w:szCs w:val="24"/>
+          <w:sz w:val="22"/>
+          <w:szCs w:val="22"/>
           <w:lang w:eastAsia="es-ES"/>
-          <w14:ligatures w14:val="standardContextual"/>
-        </w:rPr>
-      </w:pPr>
-      <w:hyperlink w:anchor="_Toc188464696" w:history="1">
+        </w:rPr>
+      </w:pPr>
+      <w:hyperlink w:anchor="_Toc188946446" w:history="1">
         <w:r>
           <w:rPr>
             <w:rStyle w:val="Hipervnculo"/>
             <w:noProof/>
           </w:rPr>
-          <w:t>7 Diagrama de un RAID 10</w:t>
+          <w:t>4 Comando chown</w:t>
         </w:r>
         <w:r>
           <w:rPr>
@@ -1779,7 +1375,7 @@
             <w:noProof/>
             <w:webHidden/>
           </w:rPr>
-          <w:instrText xml:space="preserve"> PAGEREF _Toc188464696 \h </w:instrText>
+          <w:instrText xml:space="preserve"> PAGEREF _Toc188946446 \h </w:instrText>
         </w:r>
         <w:r>
           <w:rPr>
@@ -1799,6 +1395,1042 @@
             <w:noProof/>
             <w:webHidden/>
           </w:rPr>
+          <w:t>5</w:t>
+        </w:r>
+        <w:r>
+          <w:rPr>
+            <w:noProof/>
+            <w:webHidden/>
+          </w:rPr>
+          <w:fldChar w:fldCharType="end"/>
+        </w:r>
+      </w:hyperlink>
+    </w:p>
+    <w:p>
+      <w:pPr>
+        <w:pStyle w:val="Tabladeilustraciones"/>
+        <w:tabs>
+          <w:tab w:val="right" w:leader="dot" w:pos="8494"/>
+        </w:tabs>
+        <w:rPr>
+          <w:rFonts w:asciiTheme="minorHAnsi" w:hAnsiTheme="minorHAnsi"/>
+          <w:i w:val="0"/>
+          <w:iCs w:val="0"/>
+          <w:noProof/>
+          <w:sz w:val="22"/>
+          <w:szCs w:val="22"/>
+          <w:lang w:eastAsia="es-ES"/>
+        </w:rPr>
+      </w:pPr>
+      <w:hyperlink w:anchor="_Toc188946447" w:history="1">
+        <w:r>
+          <w:rPr>
+            <w:rStyle w:val="Hipervnculo"/>
+            <w:noProof/>
+          </w:rPr>
+          <w:t>5 ls –l</w:t>
+        </w:r>
+        <w:r>
+          <w:rPr>
+            <w:noProof/>
+            <w:webHidden/>
+          </w:rPr>
+          <w:tab/>
+        </w:r>
+        <w:r>
+          <w:rPr>
+            <w:noProof/>
+            <w:webHidden/>
+          </w:rPr>
+          <w:fldChar w:fldCharType="begin"/>
+        </w:r>
+        <w:r>
+          <w:rPr>
+            <w:noProof/>
+            <w:webHidden/>
+          </w:rPr>
+          <w:instrText xml:space="preserve"> PAGEREF _Toc188946447 \h </w:instrText>
+        </w:r>
+        <w:r>
+          <w:rPr>
+            <w:noProof/>
+            <w:webHidden/>
+          </w:rPr>
+        </w:r>
+        <w:r>
+          <w:rPr>
+            <w:noProof/>
+            <w:webHidden/>
+          </w:rPr>
+          <w:fldChar w:fldCharType="separate"/>
+        </w:r>
+        <w:r>
+          <w:rPr>
+            <w:noProof/>
+            <w:webHidden/>
+          </w:rPr>
+          <w:t>5</w:t>
+        </w:r>
+        <w:r>
+          <w:rPr>
+            <w:noProof/>
+            <w:webHidden/>
+          </w:rPr>
+          <w:fldChar w:fldCharType="end"/>
+        </w:r>
+      </w:hyperlink>
+    </w:p>
+    <w:p>
+      <w:pPr>
+        <w:pStyle w:val="Tabladeilustraciones"/>
+        <w:tabs>
+          <w:tab w:val="right" w:leader="dot" w:pos="8494"/>
+        </w:tabs>
+        <w:rPr>
+          <w:rFonts w:asciiTheme="minorHAnsi" w:hAnsiTheme="minorHAnsi"/>
+          <w:i w:val="0"/>
+          <w:iCs w:val="0"/>
+          <w:noProof/>
+          <w:sz w:val="22"/>
+          <w:szCs w:val="22"/>
+          <w:lang w:eastAsia="es-ES"/>
+        </w:rPr>
+      </w:pPr>
+      <w:hyperlink w:anchor="_Toc188946448" w:history="1">
+        <w:r>
+          <w:rPr>
+            <w:rStyle w:val="Hipervnculo"/>
+            <w:noProof/>
+          </w:rPr>
+          <w:t>6 Comando chmod</w:t>
+        </w:r>
+        <w:r>
+          <w:rPr>
+            <w:noProof/>
+            <w:webHidden/>
+          </w:rPr>
+          <w:tab/>
+        </w:r>
+        <w:r>
+          <w:rPr>
+            <w:noProof/>
+            <w:webHidden/>
+          </w:rPr>
+          <w:fldChar w:fldCharType="begin"/>
+        </w:r>
+        <w:r>
+          <w:rPr>
+            <w:noProof/>
+            <w:webHidden/>
+          </w:rPr>
+          <w:instrText xml:space="preserve"> PAGEREF _Toc188946448 \h </w:instrText>
+        </w:r>
+        <w:r>
+          <w:rPr>
+            <w:noProof/>
+            <w:webHidden/>
+          </w:rPr>
+        </w:r>
+        <w:r>
+          <w:rPr>
+            <w:noProof/>
+            <w:webHidden/>
+          </w:rPr>
+          <w:fldChar w:fldCharType="separate"/>
+        </w:r>
+        <w:r>
+          <w:rPr>
+            <w:noProof/>
+            <w:webHidden/>
+          </w:rPr>
+          <w:t>5</w:t>
+        </w:r>
+        <w:r>
+          <w:rPr>
+            <w:noProof/>
+            <w:webHidden/>
+          </w:rPr>
+          <w:fldChar w:fldCharType="end"/>
+        </w:r>
+      </w:hyperlink>
+    </w:p>
+    <w:p>
+      <w:pPr>
+        <w:pStyle w:val="Tabladeilustraciones"/>
+        <w:tabs>
+          <w:tab w:val="right" w:leader="dot" w:pos="8494"/>
+        </w:tabs>
+        <w:rPr>
+          <w:rFonts w:asciiTheme="minorHAnsi" w:hAnsiTheme="minorHAnsi"/>
+          <w:i w:val="0"/>
+          <w:iCs w:val="0"/>
+          <w:noProof/>
+          <w:sz w:val="22"/>
+          <w:szCs w:val="22"/>
+          <w:lang w:eastAsia="es-ES"/>
+        </w:rPr>
+      </w:pPr>
+      <w:hyperlink w:anchor="_Toc188946449" w:history="1">
+        <w:r>
+          <w:rPr>
+            <w:rStyle w:val="Hipervnculo"/>
+            <w:noProof/>
+          </w:rPr>
+          <w:t>7 Usar exit para salir</w:t>
+        </w:r>
+        <w:r>
+          <w:rPr>
+            <w:noProof/>
+            <w:webHidden/>
+          </w:rPr>
+          <w:tab/>
+        </w:r>
+        <w:r>
+          <w:rPr>
+            <w:noProof/>
+            <w:webHidden/>
+          </w:rPr>
+          <w:fldChar w:fldCharType="begin"/>
+        </w:r>
+        <w:r>
+          <w:rPr>
+            <w:noProof/>
+            <w:webHidden/>
+          </w:rPr>
+          <w:instrText xml:space="preserve"> PAGEREF _Toc188946449 \h </w:instrText>
+        </w:r>
+        <w:r>
+          <w:rPr>
+            <w:noProof/>
+            <w:webHidden/>
+          </w:rPr>
+        </w:r>
+        <w:r>
+          <w:rPr>
+            <w:noProof/>
+            <w:webHidden/>
+          </w:rPr>
+          <w:fldChar w:fldCharType="separate"/>
+        </w:r>
+        <w:r>
+          <w:rPr>
+            <w:noProof/>
+            <w:webHidden/>
+          </w:rPr>
+          <w:t>6</w:t>
+        </w:r>
+        <w:r>
+          <w:rPr>
+            <w:noProof/>
+            <w:webHidden/>
+          </w:rPr>
+          <w:fldChar w:fldCharType="end"/>
+        </w:r>
+      </w:hyperlink>
+    </w:p>
+    <w:p>
+      <w:pPr>
+        <w:pStyle w:val="Tabladeilustraciones"/>
+        <w:tabs>
+          <w:tab w:val="right" w:leader="dot" w:pos="8494"/>
+        </w:tabs>
+        <w:rPr>
+          <w:rFonts w:asciiTheme="minorHAnsi" w:hAnsiTheme="minorHAnsi"/>
+          <w:i w:val="0"/>
+          <w:iCs w:val="0"/>
+          <w:noProof/>
+          <w:sz w:val="22"/>
+          <w:szCs w:val="22"/>
+          <w:lang w:eastAsia="es-ES"/>
+        </w:rPr>
+      </w:pPr>
+      <w:hyperlink w:anchor="_Toc188946450" w:history="1">
+        <w:r>
+          <w:rPr>
+            <w:rStyle w:val="Hipervnculo"/>
+            <w:noProof/>
+          </w:rPr>
+          <w:t>8 comando mkdir</w:t>
+        </w:r>
+        <w:r>
+          <w:rPr>
+            <w:noProof/>
+            <w:webHidden/>
+          </w:rPr>
+          <w:tab/>
+        </w:r>
+        <w:r>
+          <w:rPr>
+            <w:noProof/>
+            <w:webHidden/>
+          </w:rPr>
+          <w:fldChar w:fldCharType="begin"/>
+        </w:r>
+        <w:r>
+          <w:rPr>
+            <w:noProof/>
+            <w:webHidden/>
+          </w:rPr>
+          <w:instrText xml:space="preserve"> PAGEREF _Toc188946450 \h </w:instrText>
+        </w:r>
+        <w:r>
+          <w:rPr>
+            <w:noProof/>
+            <w:webHidden/>
+          </w:rPr>
+        </w:r>
+        <w:r>
+          <w:rPr>
+            <w:noProof/>
+            <w:webHidden/>
+          </w:rPr>
+          <w:fldChar w:fldCharType="separate"/>
+        </w:r>
+        <w:r>
+          <w:rPr>
+            <w:noProof/>
+            <w:webHidden/>
+          </w:rPr>
+          <w:t>6</w:t>
+        </w:r>
+        <w:r>
+          <w:rPr>
+            <w:noProof/>
+            <w:webHidden/>
+          </w:rPr>
+          <w:fldChar w:fldCharType="end"/>
+        </w:r>
+      </w:hyperlink>
+    </w:p>
+    <w:p>
+      <w:pPr>
+        <w:pStyle w:val="Tabladeilustraciones"/>
+        <w:tabs>
+          <w:tab w:val="right" w:leader="dot" w:pos="8494"/>
+        </w:tabs>
+        <w:rPr>
+          <w:rFonts w:asciiTheme="minorHAnsi" w:hAnsiTheme="minorHAnsi"/>
+          <w:i w:val="0"/>
+          <w:iCs w:val="0"/>
+          <w:noProof/>
+          <w:sz w:val="22"/>
+          <w:szCs w:val="22"/>
+          <w:lang w:eastAsia="es-ES"/>
+        </w:rPr>
+      </w:pPr>
+      <w:hyperlink w:anchor="_Toc188946451" w:history="1">
+        <w:r>
+          <w:rPr>
+            <w:rStyle w:val="Hipervnculo"/>
+            <w:noProof/>
+          </w:rPr>
+          <w:t>9 chmod directorio</w:t>
+        </w:r>
+        <w:r>
+          <w:rPr>
+            <w:noProof/>
+            <w:webHidden/>
+          </w:rPr>
+          <w:tab/>
+        </w:r>
+        <w:r>
+          <w:rPr>
+            <w:noProof/>
+            <w:webHidden/>
+          </w:rPr>
+          <w:fldChar w:fldCharType="begin"/>
+        </w:r>
+        <w:r>
+          <w:rPr>
+            <w:noProof/>
+            <w:webHidden/>
+          </w:rPr>
+          <w:instrText xml:space="preserve"> PAGEREF _Toc188946451 \h </w:instrText>
+        </w:r>
+        <w:r>
+          <w:rPr>
+            <w:noProof/>
+            <w:webHidden/>
+          </w:rPr>
+        </w:r>
+        <w:r>
+          <w:rPr>
+            <w:noProof/>
+            <w:webHidden/>
+          </w:rPr>
+          <w:fldChar w:fldCharType="separate"/>
+        </w:r>
+        <w:r>
+          <w:rPr>
+            <w:noProof/>
+            <w:webHidden/>
+          </w:rPr>
+          <w:t>7</w:t>
+        </w:r>
+        <w:r>
+          <w:rPr>
+            <w:noProof/>
+            <w:webHidden/>
+          </w:rPr>
+          <w:fldChar w:fldCharType="end"/>
+        </w:r>
+      </w:hyperlink>
+    </w:p>
+    <w:p>
+      <w:pPr>
+        <w:pStyle w:val="Tabladeilustraciones"/>
+        <w:tabs>
+          <w:tab w:val="right" w:leader="dot" w:pos="8494"/>
+        </w:tabs>
+        <w:rPr>
+          <w:rFonts w:asciiTheme="minorHAnsi" w:hAnsiTheme="minorHAnsi"/>
+          <w:i w:val="0"/>
+          <w:iCs w:val="0"/>
+          <w:noProof/>
+          <w:sz w:val="22"/>
+          <w:szCs w:val="22"/>
+          <w:lang w:eastAsia="es-ES"/>
+        </w:rPr>
+      </w:pPr>
+      <w:hyperlink w:anchor="_Toc188946452" w:history="1">
+        <w:r>
+          <w:rPr>
+            <w:rStyle w:val="Hipervnculo"/>
+            <w:noProof/>
+          </w:rPr>
+          <w:t>10 Eliminar Directorio Docs</w:t>
+        </w:r>
+        <w:r>
+          <w:rPr>
+            <w:noProof/>
+            <w:webHidden/>
+          </w:rPr>
+          <w:tab/>
+        </w:r>
+        <w:r>
+          <w:rPr>
+            <w:noProof/>
+            <w:webHidden/>
+          </w:rPr>
+          <w:fldChar w:fldCharType="begin"/>
+        </w:r>
+        <w:r>
+          <w:rPr>
+            <w:noProof/>
+            <w:webHidden/>
+          </w:rPr>
+          <w:instrText xml:space="preserve"> PAGEREF _Toc188946452 \h </w:instrText>
+        </w:r>
+        <w:r>
+          <w:rPr>
+            <w:noProof/>
+            <w:webHidden/>
+          </w:rPr>
+        </w:r>
+        <w:r>
+          <w:rPr>
+            <w:noProof/>
+            <w:webHidden/>
+          </w:rPr>
+          <w:fldChar w:fldCharType="separate"/>
+        </w:r>
+        <w:r>
+          <w:rPr>
+            <w:noProof/>
+            <w:webHidden/>
+          </w:rPr>
+          <w:t>7</w:t>
+        </w:r>
+        <w:r>
+          <w:rPr>
+            <w:noProof/>
+            <w:webHidden/>
+          </w:rPr>
+          <w:fldChar w:fldCharType="end"/>
+        </w:r>
+      </w:hyperlink>
+    </w:p>
+    <w:p>
+      <w:pPr>
+        <w:pStyle w:val="Tabladeilustraciones"/>
+        <w:tabs>
+          <w:tab w:val="right" w:leader="dot" w:pos="8494"/>
+        </w:tabs>
+        <w:rPr>
+          <w:rFonts w:asciiTheme="minorHAnsi" w:hAnsiTheme="minorHAnsi"/>
+          <w:i w:val="0"/>
+          <w:iCs w:val="0"/>
+          <w:noProof/>
+          <w:sz w:val="22"/>
+          <w:szCs w:val="22"/>
+          <w:lang w:eastAsia="es-ES"/>
+        </w:rPr>
+      </w:pPr>
+      <w:hyperlink w:anchor="_Toc188946453" w:history="1">
+        <w:r>
+          <w:rPr>
+            <w:rStyle w:val="Hipervnculo"/>
+            <w:noProof/>
+          </w:rPr>
+          <w:t>11 Cambiar propietario</w:t>
+        </w:r>
+        <w:r>
+          <w:rPr>
+            <w:noProof/>
+            <w:webHidden/>
+          </w:rPr>
+          <w:tab/>
+        </w:r>
+        <w:r>
+          <w:rPr>
+            <w:noProof/>
+            <w:webHidden/>
+          </w:rPr>
+          <w:fldChar w:fldCharType="begin"/>
+        </w:r>
+        <w:r>
+          <w:rPr>
+            <w:noProof/>
+            <w:webHidden/>
+          </w:rPr>
+          <w:instrText xml:space="preserve"> PAGEREF _Toc188946453 \h </w:instrText>
+        </w:r>
+        <w:r>
+          <w:rPr>
+            <w:noProof/>
+            <w:webHidden/>
+          </w:rPr>
+        </w:r>
+        <w:r>
+          <w:rPr>
+            <w:noProof/>
+            <w:webHidden/>
+          </w:rPr>
+          <w:fldChar w:fldCharType="separate"/>
+        </w:r>
+        <w:r>
+          <w:rPr>
+            <w:noProof/>
+            <w:webHidden/>
+          </w:rPr>
+          <w:t>7</w:t>
+        </w:r>
+        <w:r>
+          <w:rPr>
+            <w:noProof/>
+            <w:webHidden/>
+          </w:rPr>
+          <w:fldChar w:fldCharType="end"/>
+        </w:r>
+      </w:hyperlink>
+    </w:p>
+    <w:p>
+      <w:pPr>
+        <w:pStyle w:val="Tabladeilustraciones"/>
+        <w:tabs>
+          <w:tab w:val="right" w:leader="dot" w:pos="8494"/>
+        </w:tabs>
+        <w:rPr>
+          <w:rFonts w:asciiTheme="minorHAnsi" w:hAnsiTheme="minorHAnsi"/>
+          <w:i w:val="0"/>
+          <w:iCs w:val="0"/>
+          <w:noProof/>
+          <w:sz w:val="22"/>
+          <w:szCs w:val="22"/>
+          <w:lang w:eastAsia="es-ES"/>
+        </w:rPr>
+      </w:pPr>
+      <w:hyperlink w:anchor="_Toc188946454" w:history="1">
+        <w:r>
+          <w:rPr>
+            <w:rStyle w:val="Hipervnculo"/>
+            <w:noProof/>
+          </w:rPr>
+          <w:t>12 Comando mv</w:t>
+        </w:r>
+        <w:r>
+          <w:rPr>
+            <w:noProof/>
+            <w:webHidden/>
+          </w:rPr>
+          <w:tab/>
+        </w:r>
+        <w:r>
+          <w:rPr>
+            <w:noProof/>
+            <w:webHidden/>
+          </w:rPr>
+          <w:fldChar w:fldCharType="begin"/>
+        </w:r>
+        <w:r>
+          <w:rPr>
+            <w:noProof/>
+            <w:webHidden/>
+          </w:rPr>
+          <w:instrText xml:space="preserve"> PAGEREF _Toc188946454 \h </w:instrText>
+        </w:r>
+        <w:r>
+          <w:rPr>
+            <w:noProof/>
+            <w:webHidden/>
+          </w:rPr>
+        </w:r>
+        <w:r>
+          <w:rPr>
+            <w:noProof/>
+            <w:webHidden/>
+          </w:rPr>
+          <w:fldChar w:fldCharType="separate"/>
+        </w:r>
+        <w:r>
+          <w:rPr>
+            <w:noProof/>
+            <w:webHidden/>
+          </w:rPr>
+          <w:t>8</w:t>
+        </w:r>
+        <w:r>
+          <w:rPr>
+            <w:noProof/>
+            <w:webHidden/>
+          </w:rPr>
+          <w:fldChar w:fldCharType="end"/>
+        </w:r>
+      </w:hyperlink>
+    </w:p>
+    <w:p>
+      <w:pPr>
+        <w:pStyle w:val="Tabladeilustraciones"/>
+        <w:tabs>
+          <w:tab w:val="right" w:leader="dot" w:pos="8494"/>
+        </w:tabs>
+        <w:rPr>
+          <w:rFonts w:asciiTheme="minorHAnsi" w:hAnsiTheme="minorHAnsi"/>
+          <w:i w:val="0"/>
+          <w:iCs w:val="0"/>
+          <w:noProof/>
+          <w:sz w:val="22"/>
+          <w:szCs w:val="22"/>
+          <w:lang w:eastAsia="es-ES"/>
+        </w:rPr>
+      </w:pPr>
+      <w:hyperlink w:anchor="_Toc188946455" w:history="1">
+        <w:r>
+          <w:rPr>
+            <w:rStyle w:val="Hipervnculo"/>
+            <w:noProof/>
+          </w:rPr>
+          <w:t>13 Comprobando con ls</w:t>
+        </w:r>
+        <w:r>
+          <w:rPr>
+            <w:noProof/>
+            <w:webHidden/>
+          </w:rPr>
+          <w:tab/>
+        </w:r>
+        <w:r>
+          <w:rPr>
+            <w:noProof/>
+            <w:webHidden/>
+          </w:rPr>
+          <w:fldChar w:fldCharType="begin"/>
+        </w:r>
+        <w:r>
+          <w:rPr>
+            <w:noProof/>
+            <w:webHidden/>
+          </w:rPr>
+          <w:instrText xml:space="preserve"> PAGEREF _Toc188946455 \h </w:instrText>
+        </w:r>
+        <w:r>
+          <w:rPr>
+            <w:noProof/>
+            <w:webHidden/>
+          </w:rPr>
+        </w:r>
+        <w:r>
+          <w:rPr>
+            <w:noProof/>
+            <w:webHidden/>
+          </w:rPr>
+          <w:fldChar w:fldCharType="separate"/>
+        </w:r>
+        <w:r>
+          <w:rPr>
+            <w:noProof/>
+            <w:webHidden/>
+          </w:rPr>
+          <w:t>8</w:t>
+        </w:r>
+        <w:r>
+          <w:rPr>
+            <w:noProof/>
+            <w:webHidden/>
+          </w:rPr>
+          <w:fldChar w:fldCharType="end"/>
+        </w:r>
+      </w:hyperlink>
+    </w:p>
+    <w:p>
+      <w:pPr>
+        <w:pStyle w:val="Tabladeilustraciones"/>
+        <w:tabs>
+          <w:tab w:val="right" w:leader="dot" w:pos="8494"/>
+        </w:tabs>
+        <w:rPr>
+          <w:rFonts w:asciiTheme="minorHAnsi" w:hAnsiTheme="minorHAnsi"/>
+          <w:i w:val="0"/>
+          <w:iCs w:val="0"/>
+          <w:noProof/>
+          <w:sz w:val="22"/>
+          <w:szCs w:val="22"/>
+          <w:lang w:eastAsia="es-ES"/>
+        </w:rPr>
+      </w:pPr>
+      <w:hyperlink w:anchor="_Toc188946456" w:history="1">
+        <w:r>
+          <w:rPr>
+            <w:rStyle w:val="Hipervnculo"/>
+            <w:noProof/>
+          </w:rPr>
+          <w:t>14 creando estructura</w:t>
+        </w:r>
+        <w:r>
+          <w:rPr>
+            <w:noProof/>
+            <w:webHidden/>
+          </w:rPr>
+          <w:tab/>
+        </w:r>
+        <w:r>
+          <w:rPr>
+            <w:noProof/>
+            <w:webHidden/>
+          </w:rPr>
+          <w:fldChar w:fldCharType="begin"/>
+        </w:r>
+        <w:r>
+          <w:rPr>
+            <w:noProof/>
+            <w:webHidden/>
+          </w:rPr>
+          <w:instrText xml:space="preserve"> PAGEREF _Toc188946456 \h </w:instrText>
+        </w:r>
+        <w:r>
+          <w:rPr>
+            <w:noProof/>
+            <w:webHidden/>
+          </w:rPr>
+        </w:r>
+        <w:r>
+          <w:rPr>
+            <w:noProof/>
+            <w:webHidden/>
+          </w:rPr>
+          <w:fldChar w:fldCharType="separate"/>
+        </w:r>
+        <w:r>
+          <w:rPr>
+            <w:noProof/>
+            <w:webHidden/>
+          </w:rPr>
+          <w:t>8</w:t>
+        </w:r>
+        <w:r>
+          <w:rPr>
+            <w:noProof/>
+            <w:webHidden/>
+          </w:rPr>
+          <w:fldChar w:fldCharType="end"/>
+        </w:r>
+      </w:hyperlink>
+    </w:p>
+    <w:p>
+      <w:pPr>
+        <w:pStyle w:val="Tabladeilustraciones"/>
+        <w:tabs>
+          <w:tab w:val="right" w:leader="dot" w:pos="8494"/>
+        </w:tabs>
+        <w:rPr>
+          <w:rFonts w:asciiTheme="minorHAnsi" w:hAnsiTheme="minorHAnsi"/>
+          <w:i w:val="0"/>
+          <w:iCs w:val="0"/>
+          <w:noProof/>
+          <w:sz w:val="22"/>
+          <w:szCs w:val="22"/>
+          <w:lang w:eastAsia="es-ES"/>
+        </w:rPr>
+      </w:pPr>
+      <w:hyperlink w:anchor="_Toc188946457" w:history="1">
+        <w:r>
+          <w:rPr>
+            <w:rStyle w:val="Hipervnculo"/>
+            <w:noProof/>
+          </w:rPr>
+          <w:t>15 Árbol directorios creados</w:t>
+        </w:r>
+        <w:r>
+          <w:rPr>
+            <w:noProof/>
+            <w:webHidden/>
+          </w:rPr>
+          <w:tab/>
+        </w:r>
+        <w:r>
+          <w:rPr>
+            <w:noProof/>
+            <w:webHidden/>
+          </w:rPr>
+          <w:fldChar w:fldCharType="begin"/>
+        </w:r>
+        <w:r>
+          <w:rPr>
+            <w:noProof/>
+            <w:webHidden/>
+          </w:rPr>
+          <w:instrText xml:space="preserve"> PAGEREF _Toc188946457 \h </w:instrText>
+        </w:r>
+        <w:r>
+          <w:rPr>
+            <w:noProof/>
+            <w:webHidden/>
+          </w:rPr>
+        </w:r>
+        <w:r>
+          <w:rPr>
+            <w:noProof/>
+            <w:webHidden/>
+          </w:rPr>
+          <w:fldChar w:fldCharType="separate"/>
+        </w:r>
+        <w:r>
+          <w:rPr>
+            <w:noProof/>
+            <w:webHidden/>
+          </w:rPr>
+          <w:t>9</w:t>
+        </w:r>
+        <w:r>
+          <w:rPr>
+            <w:noProof/>
+            <w:webHidden/>
+          </w:rPr>
+          <w:fldChar w:fldCharType="end"/>
+        </w:r>
+      </w:hyperlink>
+    </w:p>
+    <w:p>
+      <w:pPr>
+        <w:pStyle w:val="Tabladeilustraciones"/>
+        <w:tabs>
+          <w:tab w:val="right" w:leader="dot" w:pos="8494"/>
+        </w:tabs>
+        <w:rPr>
+          <w:rFonts w:asciiTheme="minorHAnsi" w:hAnsiTheme="minorHAnsi"/>
+          <w:i w:val="0"/>
+          <w:iCs w:val="0"/>
+          <w:noProof/>
+          <w:sz w:val="22"/>
+          <w:szCs w:val="22"/>
+          <w:lang w:eastAsia="es-ES"/>
+        </w:rPr>
+      </w:pPr>
+      <w:hyperlink w:anchor="_Toc188946458" w:history="1">
+        <w:r>
+          <w:rPr>
+            <w:rStyle w:val="Hipervnculo"/>
+            <w:noProof/>
+          </w:rPr>
+          <w:t>16 Permisos iniciales</w:t>
+        </w:r>
+        <w:r>
+          <w:rPr>
+            <w:noProof/>
+            <w:webHidden/>
+          </w:rPr>
+          <w:tab/>
+        </w:r>
+        <w:r>
+          <w:rPr>
+            <w:noProof/>
+            <w:webHidden/>
+          </w:rPr>
+          <w:fldChar w:fldCharType="begin"/>
+        </w:r>
+        <w:r>
+          <w:rPr>
+            <w:noProof/>
+            <w:webHidden/>
+          </w:rPr>
+          <w:instrText xml:space="preserve"> PAGEREF _Toc188946458 \h </w:instrText>
+        </w:r>
+        <w:r>
+          <w:rPr>
+            <w:noProof/>
+            <w:webHidden/>
+          </w:rPr>
+        </w:r>
+        <w:r>
+          <w:rPr>
+            <w:noProof/>
+            <w:webHidden/>
+          </w:rPr>
+          <w:fldChar w:fldCharType="separate"/>
+        </w:r>
+        <w:r>
+          <w:rPr>
+            <w:noProof/>
+            <w:webHidden/>
+          </w:rPr>
+          <w:t>10</w:t>
+        </w:r>
+        <w:r>
+          <w:rPr>
+            <w:noProof/>
+            <w:webHidden/>
+          </w:rPr>
+          <w:fldChar w:fldCharType="end"/>
+        </w:r>
+      </w:hyperlink>
+    </w:p>
+    <w:p>
+      <w:pPr>
+        <w:pStyle w:val="Tabladeilustraciones"/>
+        <w:tabs>
+          <w:tab w:val="right" w:leader="dot" w:pos="8494"/>
+        </w:tabs>
+        <w:rPr>
+          <w:rFonts w:asciiTheme="minorHAnsi" w:hAnsiTheme="minorHAnsi"/>
+          <w:i w:val="0"/>
+          <w:iCs w:val="0"/>
+          <w:noProof/>
+          <w:sz w:val="22"/>
+          <w:szCs w:val="22"/>
+          <w:lang w:eastAsia="es-ES"/>
+        </w:rPr>
+      </w:pPr>
+      <w:hyperlink w:anchor="_Toc188946459" w:history="1">
+        <w:r>
+          <w:rPr>
+            <w:rStyle w:val="Hipervnculo"/>
+            <w:noProof/>
+          </w:rPr>
+          <w:t>17 Fallo</w:t>
+        </w:r>
+        <w:r>
+          <w:rPr>
+            <w:noProof/>
+            <w:webHidden/>
+          </w:rPr>
+          <w:tab/>
+        </w:r>
+        <w:r>
+          <w:rPr>
+            <w:noProof/>
+            <w:webHidden/>
+          </w:rPr>
+          <w:fldChar w:fldCharType="begin"/>
+        </w:r>
+        <w:r>
+          <w:rPr>
+            <w:noProof/>
+            <w:webHidden/>
+          </w:rPr>
+          <w:instrText xml:space="preserve"> PAGEREF _Toc188946459 \h </w:instrText>
+        </w:r>
+        <w:r>
+          <w:rPr>
+            <w:noProof/>
+            <w:webHidden/>
+          </w:rPr>
+        </w:r>
+        <w:r>
+          <w:rPr>
+            <w:noProof/>
+            <w:webHidden/>
+          </w:rPr>
+          <w:fldChar w:fldCharType="separate"/>
+        </w:r>
+        <w:r>
+          <w:rPr>
+            <w:noProof/>
+            <w:webHidden/>
+          </w:rPr>
+          <w:t>10</w:t>
+        </w:r>
+        <w:r>
+          <w:rPr>
+            <w:noProof/>
+            <w:webHidden/>
+          </w:rPr>
+          <w:fldChar w:fldCharType="end"/>
+        </w:r>
+      </w:hyperlink>
+    </w:p>
+    <w:p>
+      <w:pPr>
+        <w:pStyle w:val="Tabladeilustraciones"/>
+        <w:tabs>
+          <w:tab w:val="right" w:leader="dot" w:pos="8494"/>
+        </w:tabs>
+        <w:rPr>
+          <w:rFonts w:asciiTheme="minorHAnsi" w:hAnsiTheme="minorHAnsi"/>
+          <w:i w:val="0"/>
+          <w:iCs w:val="0"/>
+          <w:noProof/>
+          <w:sz w:val="22"/>
+          <w:szCs w:val="22"/>
+          <w:lang w:eastAsia="es-ES"/>
+        </w:rPr>
+      </w:pPr>
+      <w:hyperlink w:anchor="_Toc188946460" w:history="1">
+        <w:r>
+          <w:rPr>
+            <w:rStyle w:val="Hipervnculo"/>
+            <w:noProof/>
+          </w:rPr>
+          <w:t>18 Sudo</w:t>
+        </w:r>
+        <w:r>
+          <w:rPr>
+            <w:noProof/>
+            <w:webHidden/>
+          </w:rPr>
+          <w:tab/>
+        </w:r>
+        <w:r>
+          <w:rPr>
+            <w:noProof/>
+            <w:webHidden/>
+          </w:rPr>
+          <w:fldChar w:fldCharType="begin"/>
+        </w:r>
+        <w:r>
+          <w:rPr>
+            <w:noProof/>
+            <w:webHidden/>
+          </w:rPr>
+          <w:instrText xml:space="preserve"> PAGEREF _Toc188946460 \h </w:instrText>
+        </w:r>
+        <w:r>
+          <w:rPr>
+            <w:noProof/>
+            <w:webHidden/>
+          </w:rPr>
+        </w:r>
+        <w:r>
+          <w:rPr>
+            <w:noProof/>
+            <w:webHidden/>
+          </w:rPr>
+          <w:fldChar w:fldCharType="separate"/>
+        </w:r>
+        <w:r>
+          <w:rPr>
+            <w:noProof/>
+            <w:webHidden/>
+          </w:rPr>
           <w:t>11</w:t>
         </w:r>
         <w:r>
@@ -1811,6 +2443,524 @@
       </w:hyperlink>
     </w:p>
     <w:p>
+      <w:pPr>
+        <w:pStyle w:val="Tabladeilustraciones"/>
+        <w:tabs>
+          <w:tab w:val="right" w:leader="dot" w:pos="8494"/>
+        </w:tabs>
+        <w:rPr>
+          <w:rFonts w:asciiTheme="minorHAnsi" w:hAnsiTheme="minorHAnsi"/>
+          <w:i w:val="0"/>
+          <w:iCs w:val="0"/>
+          <w:noProof/>
+          <w:sz w:val="22"/>
+          <w:szCs w:val="22"/>
+          <w:lang w:eastAsia="es-ES"/>
+        </w:rPr>
+      </w:pPr>
+      <w:hyperlink w:anchor="_Toc188946461" w:history="1">
+        <w:r>
+          <w:rPr>
+            <w:rStyle w:val="Hipervnculo"/>
+            <w:noProof/>
+          </w:rPr>
+          <w:t>19 Resultado y conclusión</w:t>
+        </w:r>
+        <w:r>
+          <w:rPr>
+            <w:noProof/>
+            <w:webHidden/>
+          </w:rPr>
+          <w:tab/>
+        </w:r>
+        <w:r>
+          <w:rPr>
+            <w:noProof/>
+            <w:webHidden/>
+          </w:rPr>
+          <w:fldChar w:fldCharType="begin"/>
+        </w:r>
+        <w:r>
+          <w:rPr>
+            <w:noProof/>
+            <w:webHidden/>
+          </w:rPr>
+          <w:instrText xml:space="preserve"> PAGEREF _Toc188946461 \h </w:instrText>
+        </w:r>
+        <w:r>
+          <w:rPr>
+            <w:noProof/>
+            <w:webHidden/>
+          </w:rPr>
+        </w:r>
+        <w:r>
+          <w:rPr>
+            <w:noProof/>
+            <w:webHidden/>
+          </w:rPr>
+          <w:fldChar w:fldCharType="separate"/>
+        </w:r>
+        <w:r>
+          <w:rPr>
+            <w:noProof/>
+            <w:webHidden/>
+          </w:rPr>
+          <w:t>11</w:t>
+        </w:r>
+        <w:r>
+          <w:rPr>
+            <w:noProof/>
+            <w:webHidden/>
+          </w:rPr>
+          <w:fldChar w:fldCharType="end"/>
+        </w:r>
+      </w:hyperlink>
+    </w:p>
+    <w:p>
+      <w:pPr>
+        <w:pStyle w:val="Tabladeilustraciones"/>
+        <w:tabs>
+          <w:tab w:val="right" w:leader="dot" w:pos="8494"/>
+        </w:tabs>
+        <w:rPr>
+          <w:rFonts w:asciiTheme="minorHAnsi" w:hAnsiTheme="minorHAnsi"/>
+          <w:i w:val="0"/>
+          <w:iCs w:val="0"/>
+          <w:noProof/>
+          <w:sz w:val="22"/>
+          <w:szCs w:val="22"/>
+          <w:lang w:eastAsia="es-ES"/>
+        </w:rPr>
+      </w:pPr>
+      <w:hyperlink w:anchor="_Toc188946462" w:history="1">
+        <w:r>
+          <w:rPr>
+            <w:rStyle w:val="Hipervnculo"/>
+            <w:noProof/>
+          </w:rPr>
+          <w:t>20 ls –l</w:t>
+        </w:r>
+        <w:r>
+          <w:rPr>
+            <w:noProof/>
+            <w:webHidden/>
+          </w:rPr>
+          <w:tab/>
+        </w:r>
+        <w:r>
+          <w:rPr>
+            <w:noProof/>
+            <w:webHidden/>
+          </w:rPr>
+          <w:fldChar w:fldCharType="begin"/>
+        </w:r>
+        <w:r>
+          <w:rPr>
+            <w:noProof/>
+            <w:webHidden/>
+          </w:rPr>
+          <w:instrText xml:space="preserve"> PAGEREF _Toc188946462 \h </w:instrText>
+        </w:r>
+        <w:r>
+          <w:rPr>
+            <w:noProof/>
+            <w:webHidden/>
+          </w:rPr>
+        </w:r>
+        <w:r>
+          <w:rPr>
+            <w:noProof/>
+            <w:webHidden/>
+          </w:rPr>
+          <w:fldChar w:fldCharType="separate"/>
+        </w:r>
+        <w:r>
+          <w:rPr>
+            <w:noProof/>
+            <w:webHidden/>
+          </w:rPr>
+          <w:t>12</w:t>
+        </w:r>
+        <w:r>
+          <w:rPr>
+            <w:noProof/>
+            <w:webHidden/>
+          </w:rPr>
+          <w:fldChar w:fldCharType="end"/>
+        </w:r>
+      </w:hyperlink>
+    </w:p>
+    <w:p>
+      <w:pPr>
+        <w:pStyle w:val="Tabladeilustraciones"/>
+        <w:tabs>
+          <w:tab w:val="right" w:leader="dot" w:pos="8494"/>
+        </w:tabs>
+        <w:rPr>
+          <w:rFonts w:asciiTheme="minorHAnsi" w:hAnsiTheme="minorHAnsi"/>
+          <w:i w:val="0"/>
+          <w:iCs w:val="0"/>
+          <w:noProof/>
+          <w:sz w:val="22"/>
+          <w:szCs w:val="22"/>
+          <w:lang w:eastAsia="es-ES"/>
+        </w:rPr>
+      </w:pPr>
+      <w:hyperlink w:anchor="_Toc188946463" w:history="1">
+        <w:r>
+          <w:rPr>
+            <w:rStyle w:val="Hipervnculo"/>
+            <w:noProof/>
+          </w:rPr>
+          <w:t>21 nano file.txt</w:t>
+        </w:r>
+        <w:r>
+          <w:rPr>
+            <w:noProof/>
+            <w:webHidden/>
+          </w:rPr>
+          <w:tab/>
+        </w:r>
+        <w:r>
+          <w:rPr>
+            <w:noProof/>
+            <w:webHidden/>
+          </w:rPr>
+          <w:fldChar w:fldCharType="begin"/>
+        </w:r>
+        <w:r>
+          <w:rPr>
+            <w:noProof/>
+            <w:webHidden/>
+          </w:rPr>
+          <w:instrText xml:space="preserve"> PAGEREF _Toc188946463 \h </w:instrText>
+        </w:r>
+        <w:r>
+          <w:rPr>
+            <w:noProof/>
+            <w:webHidden/>
+          </w:rPr>
+        </w:r>
+        <w:r>
+          <w:rPr>
+            <w:noProof/>
+            <w:webHidden/>
+          </w:rPr>
+          <w:fldChar w:fldCharType="separate"/>
+        </w:r>
+        <w:r>
+          <w:rPr>
+            <w:noProof/>
+            <w:webHidden/>
+          </w:rPr>
+          <w:t>12</w:t>
+        </w:r>
+        <w:r>
+          <w:rPr>
+            <w:noProof/>
+            <w:webHidden/>
+          </w:rPr>
+          <w:fldChar w:fldCharType="end"/>
+        </w:r>
+      </w:hyperlink>
+    </w:p>
+    <w:p>
+      <w:pPr>
+        <w:pStyle w:val="Tabladeilustraciones"/>
+        <w:tabs>
+          <w:tab w:val="right" w:leader="dot" w:pos="8494"/>
+        </w:tabs>
+        <w:rPr>
+          <w:rFonts w:asciiTheme="minorHAnsi" w:hAnsiTheme="minorHAnsi"/>
+          <w:i w:val="0"/>
+          <w:iCs w:val="0"/>
+          <w:noProof/>
+          <w:sz w:val="22"/>
+          <w:szCs w:val="22"/>
+          <w:lang w:eastAsia="es-ES"/>
+        </w:rPr>
+      </w:pPr>
+      <w:hyperlink w:anchor="_Toc188946464" w:history="1">
+        <w:r>
+          <w:rPr>
+            <w:rStyle w:val="Hipervnculo"/>
+            <w:noProof/>
+          </w:rPr>
+          <w:t>22 Permisos file.txt</w:t>
+        </w:r>
+        <w:r>
+          <w:rPr>
+            <w:noProof/>
+            <w:webHidden/>
+          </w:rPr>
+          <w:tab/>
+        </w:r>
+        <w:r>
+          <w:rPr>
+            <w:noProof/>
+            <w:webHidden/>
+          </w:rPr>
+          <w:fldChar w:fldCharType="begin"/>
+        </w:r>
+        <w:r>
+          <w:rPr>
+            <w:noProof/>
+            <w:webHidden/>
+          </w:rPr>
+          <w:instrText xml:space="preserve"> PAGEREF _Toc188946464 \h </w:instrText>
+        </w:r>
+        <w:r>
+          <w:rPr>
+            <w:noProof/>
+            <w:webHidden/>
+          </w:rPr>
+        </w:r>
+        <w:r>
+          <w:rPr>
+            <w:noProof/>
+            <w:webHidden/>
+          </w:rPr>
+          <w:fldChar w:fldCharType="separate"/>
+        </w:r>
+        <w:r>
+          <w:rPr>
+            <w:noProof/>
+            <w:webHidden/>
+          </w:rPr>
+          <w:t>13</w:t>
+        </w:r>
+        <w:r>
+          <w:rPr>
+            <w:noProof/>
+            <w:webHidden/>
+          </w:rPr>
+          <w:fldChar w:fldCharType="end"/>
+        </w:r>
+      </w:hyperlink>
+    </w:p>
+    <w:p>
+      <w:pPr>
+        <w:pStyle w:val="Tabladeilustraciones"/>
+        <w:tabs>
+          <w:tab w:val="right" w:leader="dot" w:pos="8494"/>
+        </w:tabs>
+        <w:rPr>
+          <w:rFonts w:asciiTheme="minorHAnsi" w:hAnsiTheme="minorHAnsi"/>
+          <w:i w:val="0"/>
+          <w:iCs w:val="0"/>
+          <w:noProof/>
+          <w:sz w:val="22"/>
+          <w:szCs w:val="22"/>
+          <w:lang w:eastAsia="es-ES"/>
+        </w:rPr>
+      </w:pPr>
+      <w:hyperlink w:anchor="_Toc188946465" w:history="1">
+        <w:r>
+          <w:rPr>
+            <w:rStyle w:val="Hipervnculo"/>
+            <w:noProof/>
+          </w:rPr>
+          <w:t>23 chown 2</w:t>
+        </w:r>
+        <w:r>
+          <w:rPr>
+            <w:noProof/>
+            <w:webHidden/>
+          </w:rPr>
+          <w:tab/>
+        </w:r>
+        <w:r>
+          <w:rPr>
+            <w:noProof/>
+            <w:webHidden/>
+          </w:rPr>
+          <w:fldChar w:fldCharType="begin"/>
+        </w:r>
+        <w:r>
+          <w:rPr>
+            <w:noProof/>
+            <w:webHidden/>
+          </w:rPr>
+          <w:instrText xml:space="preserve"> PAGEREF _Toc188946465 \h </w:instrText>
+        </w:r>
+        <w:r>
+          <w:rPr>
+            <w:noProof/>
+            <w:webHidden/>
+          </w:rPr>
+        </w:r>
+        <w:r>
+          <w:rPr>
+            <w:noProof/>
+            <w:webHidden/>
+          </w:rPr>
+          <w:fldChar w:fldCharType="separate"/>
+        </w:r>
+        <w:r>
+          <w:rPr>
+            <w:noProof/>
+            <w:webHidden/>
+          </w:rPr>
+          <w:t>13</w:t>
+        </w:r>
+        <w:r>
+          <w:rPr>
+            <w:noProof/>
+            <w:webHidden/>
+          </w:rPr>
+          <w:fldChar w:fldCharType="end"/>
+        </w:r>
+      </w:hyperlink>
+    </w:p>
+    <w:p>
+      <w:pPr>
+        <w:pStyle w:val="Tabladeilustraciones"/>
+        <w:tabs>
+          <w:tab w:val="right" w:leader="dot" w:pos="8494"/>
+        </w:tabs>
+        <w:rPr>
+          <w:rFonts w:asciiTheme="minorHAnsi" w:hAnsiTheme="minorHAnsi"/>
+          <w:i w:val="0"/>
+          <w:iCs w:val="0"/>
+          <w:noProof/>
+          <w:sz w:val="22"/>
+          <w:szCs w:val="22"/>
+          <w:lang w:eastAsia="es-ES"/>
+        </w:rPr>
+      </w:pPr>
+      <w:hyperlink w:anchor="_Toc188946466" w:history="1">
+        <w:r>
+          <w:rPr>
+            <w:rStyle w:val="Hipervnculo"/>
+            <w:noProof/>
+          </w:rPr>
+          <w:t>24 Permisos por defecto</w:t>
+        </w:r>
+        <w:r>
+          <w:rPr>
+            <w:noProof/>
+            <w:webHidden/>
+          </w:rPr>
+          <w:tab/>
+        </w:r>
+        <w:r>
+          <w:rPr>
+            <w:noProof/>
+            <w:webHidden/>
+          </w:rPr>
+          <w:fldChar w:fldCharType="begin"/>
+        </w:r>
+        <w:r>
+          <w:rPr>
+            <w:noProof/>
+            <w:webHidden/>
+          </w:rPr>
+          <w:instrText xml:space="preserve"> PAGEREF _Toc188946466 \h </w:instrText>
+        </w:r>
+        <w:r>
+          <w:rPr>
+            <w:noProof/>
+            <w:webHidden/>
+          </w:rPr>
+        </w:r>
+        <w:r>
+          <w:rPr>
+            <w:noProof/>
+            <w:webHidden/>
+          </w:rPr>
+          <w:fldChar w:fldCharType="separate"/>
+        </w:r>
+        <w:r>
+          <w:rPr>
+            <w:noProof/>
+            <w:webHidden/>
+          </w:rPr>
+          <w:t>13</w:t>
+        </w:r>
+        <w:r>
+          <w:rPr>
+            <w:noProof/>
+            <w:webHidden/>
+          </w:rPr>
+          <w:fldChar w:fldCharType="end"/>
+        </w:r>
+      </w:hyperlink>
+    </w:p>
+    <w:p>
+      <w:pPr>
+        <w:pStyle w:val="Tabladeilustraciones"/>
+        <w:tabs>
+          <w:tab w:val="right" w:leader="dot" w:pos="8494"/>
+        </w:tabs>
+        <w:rPr>
+          <w:rFonts w:asciiTheme="minorHAnsi" w:hAnsiTheme="minorHAnsi"/>
+          <w:i w:val="0"/>
+          <w:iCs w:val="0"/>
+          <w:noProof/>
+          <w:sz w:val="22"/>
+          <w:szCs w:val="22"/>
+          <w:lang w:eastAsia="es-ES"/>
+        </w:rPr>
+      </w:pPr>
+      <w:hyperlink w:anchor="_Toc188946467" w:history="1">
+        <w:r>
+          <w:rPr>
+            <w:rStyle w:val="Hipervnculo"/>
+            <w:noProof/>
+          </w:rPr>
+          <w:t>25 modificación</w:t>
+        </w:r>
+        <w:r>
+          <w:rPr>
+            <w:noProof/>
+            <w:webHidden/>
+          </w:rPr>
+          <w:tab/>
+        </w:r>
+        <w:r>
+          <w:rPr>
+            <w:noProof/>
+            <w:webHidden/>
+          </w:rPr>
+          <w:fldChar w:fldCharType="begin"/>
+        </w:r>
+        <w:r>
+          <w:rPr>
+            <w:noProof/>
+            <w:webHidden/>
+          </w:rPr>
+          <w:instrText xml:space="preserve"> PAGEREF _Toc188946467 \h </w:instrText>
+        </w:r>
+        <w:r>
+          <w:rPr>
+            <w:noProof/>
+            <w:webHidden/>
+          </w:rPr>
+        </w:r>
+        <w:r>
+          <w:rPr>
+            <w:noProof/>
+            <w:webHidden/>
+          </w:rPr>
+          <w:fldChar w:fldCharType="separate"/>
+        </w:r>
+        <w:r>
+          <w:rPr>
+            <w:noProof/>
+            <w:webHidden/>
+          </w:rPr>
+          <w:t>14</w:t>
+        </w:r>
+        <w:r>
+          <w:rPr>
+            <w:noProof/>
+            <w:webHidden/>
+          </w:rPr>
+          <w:fldChar w:fldCharType="end"/>
+        </w:r>
+      </w:hyperlink>
+    </w:p>
+    <w:p>
       <w:r>
         <w:fldChar w:fldCharType="end"/>
       </w:r>
@@ -1823,11 +2973,11 @@
       <w:pPr>
         <w:pStyle w:val="Ttulo1"/>
       </w:pPr>
-      <w:bookmarkStart w:id="0" w:name="_Toc188464946"/>
+      <w:bookmarkStart w:id="1" w:name="_Toc188946432"/>
       <w:r>
         <w:t>INTRODUCCIÓN</w:t>
       </w:r>
-      <w:bookmarkEnd w:id="0"/>
+      <w:bookmarkEnd w:id="1"/>
     </w:p>
     <w:p/>
     <w:p>
@@ -1845,9 +2995,11 @@
       <w:pPr>
         <w:pStyle w:val="Ttulo1"/>
       </w:pPr>
+      <w:bookmarkStart w:id="2" w:name="_Toc188946433"/>
       <w:r>
         <w:t>E.1 CAMBIO DE PERMISOS</w:t>
       </w:r>
+      <w:bookmarkEnd w:id="2"/>
     </w:p>
     <w:p>
       <w:r>
@@ -1904,14 +3056,28 @@
       <w:pPr>
         <w:pStyle w:val="Descripcin"/>
       </w:pPr>
-      <w:fldSimple w:instr=" SEQ Ilustración \* ARABIC ">
-        <w:r>
-          <w:rPr>
-            <w:noProof/>
-          </w:rPr>
-          <w:t>1</w:t>
-        </w:r>
-      </w:fldSimple>
+      <w:r>
+        <w:fldChar w:fldCharType="begin"/>
+      </w:r>
+      <w:r>
+        <w:instrText xml:space="preserve"> SEQ Ilustración \* ARABIC </w:instrText>
+      </w:r>
+      <w:r>
+        <w:fldChar w:fldCharType="separate"/>
+      </w:r>
+      <w:bookmarkStart w:id="3" w:name="_Toc188946443"/>
+      <w:r>
+        <w:rPr>
+          <w:noProof/>
+        </w:rPr>
+        <w:t>1</w:t>
+      </w:r>
+      <w:r>
+        <w:rPr>
+          <w:noProof/>
+        </w:rPr>
+        <w:fldChar w:fldCharType="end"/>
+      </w:r>
       <w:r>
         <w:t xml:space="preserve"> Comando </w:t>
       </w:r>
@@ -1919,6 +3085,7 @@
       <w:r>
         <w:t>touch</w:t>
       </w:r>
+      <w:bookmarkEnd w:id="3"/>
       <w:proofErr w:type="spellEnd"/>
     </w:p>
     <w:p>
@@ -2008,14 +3175,28 @@
       <w:pPr>
         <w:pStyle w:val="Descripcin"/>
       </w:pPr>
-      <w:fldSimple w:instr=" SEQ Ilustración \* ARABIC ">
-        <w:r>
-          <w:rPr>
-            <w:noProof/>
-          </w:rPr>
-          <w:t>2</w:t>
-        </w:r>
-      </w:fldSimple>
+      <w:r>
+        <w:fldChar w:fldCharType="begin"/>
+      </w:r>
+      <w:r>
+        <w:instrText xml:space="preserve"> SEQ Ilustración \* ARABIC </w:instrText>
+      </w:r>
+      <w:r>
+        <w:fldChar w:fldCharType="separate"/>
+      </w:r>
+      <w:bookmarkStart w:id="4" w:name="_Toc188946444"/>
+      <w:r>
+        <w:rPr>
+          <w:noProof/>
+        </w:rPr>
+        <w:t>2</w:t>
+      </w:r>
+      <w:r>
+        <w:rPr>
+          <w:noProof/>
+        </w:rPr>
+        <w:fldChar w:fldCharType="end"/>
+      </w:r>
       <w:r>
         <w:t xml:space="preserve"> Comando </w:t>
       </w:r>
@@ -2023,6 +3204,7 @@
       <w:r>
         <w:t>groupadd</w:t>
       </w:r>
+      <w:bookmarkEnd w:id="4"/>
       <w:proofErr w:type="spellEnd"/>
     </w:p>
     <w:p/>
@@ -2076,14 +3258,28 @@
       <w:pPr>
         <w:pStyle w:val="Descripcin"/>
       </w:pPr>
-      <w:fldSimple w:instr=" SEQ Ilustración \* ARABIC ">
-        <w:r>
-          <w:rPr>
-            <w:noProof/>
-          </w:rPr>
-          <w:t>3</w:t>
-        </w:r>
-      </w:fldSimple>
+      <w:r>
+        <w:fldChar w:fldCharType="begin"/>
+      </w:r>
+      <w:r>
+        <w:instrText xml:space="preserve"> SEQ Ilustración \* ARABIC </w:instrText>
+      </w:r>
+      <w:r>
+        <w:fldChar w:fldCharType="separate"/>
+      </w:r>
+      <w:bookmarkStart w:id="5" w:name="_Toc188946445"/>
+      <w:r>
+        <w:rPr>
+          <w:noProof/>
+        </w:rPr>
+        <w:t>3</w:t>
+      </w:r>
+      <w:r>
+        <w:rPr>
+          <w:noProof/>
+        </w:rPr>
+        <w:fldChar w:fldCharType="end"/>
+      </w:r>
       <w:r>
         <w:t xml:space="preserve"> Comando </w:t>
       </w:r>
@@ -2091,6 +3287,7 @@
       <w:r>
         <w:t>useradd</w:t>
       </w:r>
+      <w:bookmarkEnd w:id="5"/>
       <w:proofErr w:type="spellEnd"/>
     </w:p>
     <w:p/>
@@ -2151,14 +3348,28 @@
       <w:pPr>
         <w:pStyle w:val="Descripcin"/>
       </w:pPr>
-      <w:fldSimple w:instr=" SEQ Ilustración \* ARABIC ">
-        <w:r>
-          <w:rPr>
-            <w:noProof/>
-          </w:rPr>
-          <w:t>4</w:t>
-        </w:r>
-      </w:fldSimple>
+      <w:r>
+        <w:fldChar w:fldCharType="begin"/>
+      </w:r>
+      <w:r>
+        <w:instrText xml:space="preserve"> SEQ Ilustración \* ARABIC </w:instrText>
+      </w:r>
+      <w:r>
+        <w:fldChar w:fldCharType="separate"/>
+      </w:r>
+      <w:bookmarkStart w:id="6" w:name="_Toc188946446"/>
+      <w:r>
+        <w:rPr>
+          <w:noProof/>
+        </w:rPr>
+        <w:t>4</w:t>
+      </w:r>
+      <w:r>
+        <w:rPr>
+          <w:noProof/>
+        </w:rPr>
+        <w:fldChar w:fldCharType="end"/>
+      </w:r>
       <w:r>
         <w:t xml:space="preserve"> Comando </w:t>
       </w:r>
@@ -2166,6 +3377,7 @@
       <w:r>
         <w:t>chown</w:t>
       </w:r>
+      <w:bookmarkEnd w:id="6"/>
       <w:proofErr w:type="spellEnd"/>
     </w:p>
     <w:p/>
@@ -2245,14 +3457,28 @@
       <w:pPr>
         <w:pStyle w:val="Descripcin"/>
       </w:pPr>
-      <w:fldSimple w:instr=" SEQ Ilustración \* ARABIC ">
-        <w:r>
-          <w:rPr>
-            <w:noProof/>
-          </w:rPr>
-          <w:t>5</w:t>
-        </w:r>
-      </w:fldSimple>
+      <w:r>
+        <w:fldChar w:fldCharType="begin"/>
+      </w:r>
+      <w:r>
+        <w:instrText xml:space="preserve"> SEQ Ilustración \* ARABIC </w:instrText>
+      </w:r>
+      <w:r>
+        <w:fldChar w:fldCharType="separate"/>
+      </w:r>
+      <w:bookmarkStart w:id="7" w:name="_Toc188946447"/>
+      <w:r>
+        <w:rPr>
+          <w:noProof/>
+        </w:rPr>
+        <w:t>5</w:t>
+      </w:r>
+      <w:r>
+        <w:rPr>
+          <w:noProof/>
+        </w:rPr>
+        <w:fldChar w:fldCharType="end"/>
+      </w:r>
       <w:r>
         <w:t xml:space="preserve"> </w:t>
       </w:r>
@@ -2264,6 +3490,7 @@
       <w:r>
         <w:t xml:space="preserve"> –l</w:t>
       </w:r>
+      <w:bookmarkEnd w:id="7"/>
     </w:p>
     <w:p>
       <w:r>
@@ -2341,14 +3568,28 @@
       <w:pPr>
         <w:pStyle w:val="Descripcin"/>
       </w:pPr>
-      <w:fldSimple w:instr=" SEQ Ilustración \* ARABIC ">
-        <w:r>
-          <w:rPr>
-            <w:noProof/>
-          </w:rPr>
-          <w:t>6</w:t>
-        </w:r>
-      </w:fldSimple>
+      <w:r>
+        <w:fldChar w:fldCharType="begin"/>
+      </w:r>
+      <w:r>
+        <w:instrText xml:space="preserve"> SEQ Ilustración \* ARABIC </w:instrText>
+      </w:r>
+      <w:r>
+        <w:fldChar w:fldCharType="separate"/>
+      </w:r>
+      <w:bookmarkStart w:id="8" w:name="_Toc188946448"/>
+      <w:r>
+        <w:rPr>
+          <w:noProof/>
+        </w:rPr>
+        <w:t>6</w:t>
+      </w:r>
+      <w:r>
+        <w:rPr>
+          <w:noProof/>
+        </w:rPr>
+        <w:fldChar w:fldCharType="end"/>
+      </w:r>
       <w:r>
         <w:t xml:space="preserve"> Comando </w:t>
       </w:r>
@@ -2356,6 +3597,7 @@
       <w:r>
         <w:t>chmod</w:t>
       </w:r>
+      <w:bookmarkEnd w:id="8"/>
       <w:proofErr w:type="spellEnd"/>
     </w:p>
     <w:p>
@@ -2422,14 +3664,14 @@
       <w:pPr>
         <w:pStyle w:val="Ttulo1"/>
       </w:pPr>
-      <w:bookmarkStart w:id="1" w:name="_Toc188464950"/>
+      <w:bookmarkStart w:id="9" w:name="_Toc188946434"/>
       <w:r>
         <w:t>E</w:t>
       </w:r>
-      <w:bookmarkEnd w:id="1"/>
       <w:r>
         <w:t>.2 CREAR UN DIRECTORIO</w:t>
       </w:r>
+      <w:bookmarkEnd w:id="9"/>
     </w:p>
     <w:p>
       <w:r>
@@ -2507,14 +3749,28 @@
       <w:pPr>
         <w:pStyle w:val="Descripcin"/>
       </w:pPr>
-      <w:fldSimple w:instr=" SEQ Ilustración \* ARABIC ">
-        <w:r>
-          <w:rPr>
-            <w:noProof/>
-          </w:rPr>
-          <w:t>7</w:t>
-        </w:r>
-      </w:fldSimple>
+      <w:r>
+        <w:fldChar w:fldCharType="begin"/>
+      </w:r>
+      <w:r>
+        <w:instrText xml:space="preserve"> SEQ Ilustración \* ARABIC </w:instrText>
+      </w:r>
+      <w:r>
+        <w:fldChar w:fldCharType="separate"/>
+      </w:r>
+      <w:bookmarkStart w:id="10" w:name="_Toc188946449"/>
+      <w:r>
+        <w:rPr>
+          <w:noProof/>
+        </w:rPr>
+        <w:t>7</w:t>
+      </w:r>
+      <w:r>
+        <w:rPr>
+          <w:noProof/>
+        </w:rPr>
+        <w:fldChar w:fldCharType="end"/>
+      </w:r>
       <w:r>
         <w:t xml:space="preserve"> Usar </w:t>
       </w:r>
@@ -2526,6 +3782,7 @@
       <w:r>
         <w:t xml:space="preserve"> para salir</w:t>
       </w:r>
+      <w:bookmarkEnd w:id="10"/>
     </w:p>
     <w:p>
       <w:r>
@@ -2603,14 +3860,28 @@
       <w:pPr>
         <w:pStyle w:val="Descripcin"/>
       </w:pPr>
-      <w:fldSimple w:instr=" SEQ Ilustración \* ARABIC ">
-        <w:r>
-          <w:rPr>
-            <w:noProof/>
-          </w:rPr>
-          <w:t>8</w:t>
-        </w:r>
-      </w:fldSimple>
+      <w:r>
+        <w:fldChar w:fldCharType="begin"/>
+      </w:r>
+      <w:r>
+        <w:instrText xml:space="preserve"> SEQ Ilustración \* ARABIC </w:instrText>
+      </w:r>
+      <w:r>
+        <w:fldChar w:fldCharType="separate"/>
+      </w:r>
+      <w:bookmarkStart w:id="11" w:name="_Toc188946450"/>
+      <w:r>
+        <w:rPr>
+          <w:noProof/>
+        </w:rPr>
+        <w:t>8</w:t>
+      </w:r>
+      <w:r>
+        <w:rPr>
+          <w:noProof/>
+        </w:rPr>
+        <w:fldChar w:fldCharType="end"/>
+      </w:r>
       <w:r>
         <w:t xml:space="preserve"> comando </w:t>
       </w:r>
@@ -2618,6 +3889,7 @@
       <w:r>
         <w:t>mkdir</w:t>
       </w:r>
+      <w:bookmarkEnd w:id="11"/>
       <w:proofErr w:type="spellEnd"/>
     </w:p>
     <w:p>
@@ -2663,10 +3935,12 @@
       <w:pPr>
         <w:pStyle w:val="Ttulo1"/>
       </w:pPr>
+      <w:bookmarkStart w:id="12" w:name="_Toc188946435"/>
       <w:r>
         <w:lastRenderedPageBreak/>
         <w:t>E.3 ASIGNACIÓN DE PERMISOS RECURSIVOS</w:t>
       </w:r>
+      <w:bookmarkEnd w:id="12"/>
     </w:p>
     <w:p>
       <w:pPr>
@@ -2739,14 +4013,28 @@
       <w:pPr>
         <w:pStyle w:val="Descripcin"/>
       </w:pPr>
-      <w:fldSimple w:instr=" SEQ Ilustración \* ARABIC ">
-        <w:r>
-          <w:rPr>
-            <w:noProof/>
-          </w:rPr>
-          <w:t>9</w:t>
-        </w:r>
-      </w:fldSimple>
+      <w:r>
+        <w:fldChar w:fldCharType="begin"/>
+      </w:r>
+      <w:r>
+        <w:instrText xml:space="preserve"> SEQ Ilustración \* ARABIC </w:instrText>
+      </w:r>
+      <w:r>
+        <w:fldChar w:fldCharType="separate"/>
+      </w:r>
+      <w:bookmarkStart w:id="13" w:name="_Toc188946451"/>
+      <w:r>
+        <w:rPr>
+          <w:noProof/>
+        </w:rPr>
+        <w:t>9</w:t>
+      </w:r>
+      <w:r>
+        <w:rPr>
+          <w:noProof/>
+        </w:rPr>
+        <w:fldChar w:fldCharType="end"/>
+      </w:r>
       <w:r>
         <w:t xml:space="preserve"> </w:t>
       </w:r>
@@ -2758,6 +4046,7 @@
       <w:r>
         <w:t xml:space="preserve"> directorio</w:t>
       </w:r>
+      <w:bookmarkEnd w:id="13"/>
     </w:p>
     <w:p>
       <w:r>
@@ -2779,9 +4068,11 @@
       <w:pPr>
         <w:pStyle w:val="Ttulo1"/>
       </w:pPr>
+      <w:bookmarkStart w:id="14" w:name="_Toc188946436"/>
       <w:r>
         <w:t>E.4 ELIMINA EL DIRECTORIO DOCS</w:t>
       </w:r>
+      <w:bookmarkEnd w:id="14"/>
     </w:p>
     <w:p>
       <w:r>
@@ -2838,14 +4129,28 @@
       <w:pPr>
         <w:pStyle w:val="Descripcin"/>
       </w:pPr>
-      <w:fldSimple w:instr=" SEQ Ilustración \* ARABIC ">
-        <w:r>
-          <w:rPr>
-            <w:noProof/>
-          </w:rPr>
-          <w:t>10</w:t>
-        </w:r>
-      </w:fldSimple>
+      <w:r>
+        <w:fldChar w:fldCharType="begin"/>
+      </w:r>
+      <w:r>
+        <w:instrText xml:space="preserve"> SEQ Ilustración \* ARABIC </w:instrText>
+      </w:r>
+      <w:r>
+        <w:fldChar w:fldCharType="separate"/>
+      </w:r>
+      <w:bookmarkStart w:id="15" w:name="_Toc188946452"/>
+      <w:r>
+        <w:rPr>
+          <w:noProof/>
+        </w:rPr>
+        <w:t>10</w:t>
+      </w:r>
+      <w:r>
+        <w:rPr>
+          <w:noProof/>
+        </w:rPr>
+        <w:fldChar w:fldCharType="end"/>
+      </w:r>
       <w:r>
         <w:t xml:space="preserve"> Eliminar Directorio </w:t>
       </w:r>
@@ -2853,6 +4158,7 @@
       <w:r>
         <w:t>Docs</w:t>
       </w:r>
+      <w:bookmarkEnd w:id="15"/>
       <w:proofErr w:type="spellEnd"/>
     </w:p>
     <w:p>
@@ -2880,9 +4186,11 @@
       <w:pPr>
         <w:pStyle w:val="Ttulo1"/>
       </w:pPr>
+      <w:bookmarkStart w:id="16" w:name="_Toc188946437"/>
       <w:r>
         <w:t>E.5 CAMBIA EL PROPIETARIO DE FILE.TXT</w:t>
       </w:r>
+      <w:bookmarkEnd w:id="16"/>
     </w:p>
     <w:p>
       <w:r>
@@ -2956,6 +4264,7 @@
       <w:r>
         <w:fldChar w:fldCharType="separate"/>
       </w:r>
+      <w:bookmarkStart w:id="17" w:name="_Toc188946453"/>
       <w:r>
         <w:rPr>
           <w:noProof/>
@@ -2968,6 +4277,7 @@
       <w:r>
         <w:t xml:space="preserve"> Cambiar propietario</w:t>
       </w:r>
+      <w:bookmarkEnd w:id="17"/>
     </w:p>
     <w:p>
       <w:r>
@@ -2982,17 +4292,21 @@
         <w:t xml:space="preserve"> –l y el nombre del fichero, para ver propietario y permisos.</w:t>
       </w:r>
     </w:p>
+    <w:p>
+      <w:r>
+        <w:br w:type="page"/>
+      </w:r>
+    </w:p>
     <w:p/>
-    <w:p/>
-    <w:p/>
     <w:p>
       <w:pPr>
         <w:pStyle w:val="Ttulo1"/>
       </w:pPr>
-      <w:r>
-        <w:lastRenderedPageBreak/>
+      <w:bookmarkStart w:id="18" w:name="_Toc188946438"/>
+      <w:r>
         <w:t>E.6 MUEVE FILE.TXT AL DIRECTORIO DOCS</w:t>
       </w:r>
+      <w:bookmarkEnd w:id="18"/>
     </w:p>
     <w:p>
       <w:r>
@@ -3049,17 +4363,32 @@
       <w:pPr>
         <w:pStyle w:val="Descripcin"/>
       </w:pPr>
-      <w:fldSimple w:instr=" SEQ Ilustración \* ARABIC ">
-        <w:r>
-          <w:rPr>
-            <w:noProof/>
-          </w:rPr>
-          <w:t>12</w:t>
-        </w:r>
-      </w:fldSimple>
+      <w:r>
+        <w:fldChar w:fldCharType="begin"/>
+      </w:r>
+      <w:r>
+        <w:instrText xml:space="preserve"> SEQ Ilustración \* ARABIC </w:instrText>
+      </w:r>
+      <w:r>
+        <w:fldChar w:fldCharType="separate"/>
+      </w:r>
+      <w:bookmarkStart w:id="19" w:name="_Toc188946454"/>
+      <w:r>
+        <w:rPr>
+          <w:noProof/>
+        </w:rPr>
+        <w:t>12</w:t>
+      </w:r>
+      <w:r>
+        <w:rPr>
+          <w:noProof/>
+        </w:rPr>
+        <w:fldChar w:fldCharType="end"/>
+      </w:r>
       <w:r>
         <w:t xml:space="preserve"> Comando mv</w:t>
       </w:r>
+      <w:bookmarkEnd w:id="19"/>
     </w:p>
     <w:p>
       <w:r>
@@ -3116,14 +4445,28 @@
       <w:pPr>
         <w:pStyle w:val="Descripcin"/>
       </w:pPr>
-      <w:fldSimple w:instr=" SEQ Ilustración \* ARABIC ">
-        <w:r>
-          <w:rPr>
-            <w:noProof/>
-          </w:rPr>
-          <w:t>13</w:t>
-        </w:r>
-      </w:fldSimple>
+      <w:r>
+        <w:fldChar w:fldCharType="begin"/>
+      </w:r>
+      <w:r>
+        <w:instrText xml:space="preserve"> SEQ Ilustración \* ARABIC </w:instrText>
+      </w:r>
+      <w:r>
+        <w:fldChar w:fldCharType="separate"/>
+      </w:r>
+      <w:bookmarkStart w:id="20" w:name="_Toc188946455"/>
+      <w:r>
+        <w:rPr>
+          <w:noProof/>
+        </w:rPr>
+        <w:t>13</w:t>
+      </w:r>
+      <w:r>
+        <w:rPr>
+          <w:noProof/>
+        </w:rPr>
+        <w:fldChar w:fldCharType="end"/>
+      </w:r>
       <w:r>
         <w:t xml:space="preserve"> Comprobando con </w:t>
       </w:r>
@@ -3131,6 +4474,7 @@
       <w:r>
         <w:t>ls</w:t>
       </w:r>
+      <w:bookmarkEnd w:id="20"/>
       <w:proofErr w:type="spellEnd"/>
     </w:p>
     <w:p>
@@ -3150,9 +4494,11 @@
       <w:pPr>
         <w:pStyle w:val="Ttulo1"/>
       </w:pPr>
+      <w:bookmarkStart w:id="21" w:name="_Toc188946439"/>
       <w:r>
         <w:t>E.7 CREAR ESTRUCTURA DE DIRECTORIOS</w:t>
       </w:r>
+      <w:bookmarkEnd w:id="21"/>
     </w:p>
     <w:p>
       <w:r>
@@ -3209,28 +4555,1115 @@
       <w:pPr>
         <w:pStyle w:val="Descripcin"/>
       </w:pPr>
-      <w:fldSimple w:instr=" SEQ Ilustración \* ARABIC ">
-        <w:r>
-          <w:rPr>
-            <w:noProof/>
-          </w:rPr>
-          <w:t>14</w:t>
-        </w:r>
-      </w:fldSimple>
+      <w:r>
+        <w:fldChar w:fldCharType="begin"/>
+      </w:r>
+      <w:r>
+        <w:instrText xml:space="preserve"> SEQ Ilustración \* ARABIC </w:instrText>
+      </w:r>
+      <w:r>
+        <w:fldChar w:fldCharType="separate"/>
+      </w:r>
+      <w:bookmarkStart w:id="22" w:name="_Toc188946456"/>
+      <w:r>
+        <w:rPr>
+          <w:noProof/>
+        </w:rPr>
+        <w:t>14</w:t>
+      </w:r>
+      <w:r>
+        <w:rPr>
+          <w:noProof/>
+        </w:rPr>
+        <w:fldChar w:fldCharType="end"/>
+      </w:r>
       <w:r>
         <w:t xml:space="preserve"> creando estructura</w:t>
       </w:r>
+      <w:bookmarkEnd w:id="22"/>
     </w:p>
     <w:p>
       <w:r>
         <w:t>Con esta serie de comandos voy creando la estructura deseada.</w:t>
       </w:r>
-      <w:bookmarkStart w:id="2" w:name="_GoBack"/>
-      <w:bookmarkEnd w:id="2"/>
-    </w:p>
+    </w:p>
+    <w:p/>
+    <w:p>
+      <w:r>
+        <w:t>Así quedaría el resultado</w:t>
+      </w:r>
+    </w:p>
+    <w:p>
+      <w:pPr>
+        <w:keepNext/>
+      </w:pPr>
+      <w:r>
+        <w:rPr>
+          <w:noProof/>
+          <w:lang w:eastAsia="es-ES"/>
+        </w:rPr>
+        <w:lastRenderedPageBreak/>
+        <w:drawing>
+          <wp:inline distT="0" distB="0" distL="0" distR="0" wp14:anchorId="4B229F65" wp14:editId="04567FD8">
+            <wp:extent cx="2419350" cy="1444953"/>
+            <wp:effectExtent l="0" t="0" r="0" b="3175"/>
+            <wp:docPr id="2" name="Imagen 2"/>
+            <wp:cNvGraphicFramePr>
+              <a:graphicFrameLocks xmlns:a="http://schemas.openxmlformats.org/drawingml/2006/main" noChangeAspect="1"/>
+            </wp:cNvGraphicFramePr>
+            <a:graphic xmlns:a="http://schemas.openxmlformats.org/drawingml/2006/main">
+              <a:graphicData uri="http://schemas.openxmlformats.org/drawingml/2006/picture">
+                <pic:pic xmlns:pic="http://schemas.openxmlformats.org/drawingml/2006/picture">
+                  <pic:nvPicPr>
+                    <pic:cNvPr id="1" name=""/>
+                    <pic:cNvPicPr/>
+                  </pic:nvPicPr>
+                  <pic:blipFill>
+                    <a:blip r:embed="rId23"/>
+                    <a:stretch>
+                      <a:fillRect/>
+                    </a:stretch>
+                  </pic:blipFill>
+                  <pic:spPr>
+                    <a:xfrm>
+                      <a:off x="0" y="0"/>
+                      <a:ext cx="2438351" cy="1456302"/>
+                    </a:xfrm>
+                    <a:prstGeom prst="rect">
+                      <a:avLst/>
+                    </a:prstGeom>
+                  </pic:spPr>
+                </pic:pic>
+              </a:graphicData>
+            </a:graphic>
+          </wp:inline>
+        </w:drawing>
+      </w:r>
+    </w:p>
+    <w:p>
+      <w:pPr>
+        <w:pStyle w:val="Descripcin"/>
+      </w:pPr>
+      <w:r>
+        <w:fldChar w:fldCharType="begin"/>
+      </w:r>
+      <w:r>
+        <w:instrText xml:space="preserve"> SEQ Ilustración \* ARABIC </w:instrText>
+      </w:r>
+      <w:r>
+        <w:fldChar w:fldCharType="separate"/>
+      </w:r>
+      <w:bookmarkStart w:id="23" w:name="_Toc188946457"/>
+      <w:r>
+        <w:rPr>
+          <w:noProof/>
+        </w:rPr>
+        <w:t>15</w:t>
+      </w:r>
+      <w:r>
+        <w:fldChar w:fldCharType="end"/>
+      </w:r>
+      <w:r>
+        <w:t xml:space="preserve"> Árbol directorios creados</w:t>
+      </w:r>
+      <w:bookmarkEnd w:id="23"/>
+    </w:p>
+    <w:p>
+      <w:pPr>
+        <w:rPr>
+          <w:b/>
+          <w:bCs/>
+          <w:color w:val="404040" w:themeColor="text1" w:themeTint="BF"/>
+          <w:sz w:val="20"/>
+          <w:szCs w:val="20"/>
+        </w:rPr>
+      </w:pPr>
+      <w:r>
+        <w:br w:type="page"/>
+      </w:r>
+    </w:p>
+    <w:p>
+      <w:pPr>
+        <w:pStyle w:val="Ttulo1"/>
+      </w:pPr>
+      <w:bookmarkStart w:id="24" w:name="_Toc188946440"/>
+      <w:r>
+        <w:lastRenderedPageBreak/>
+        <w:t xml:space="preserve">E.8 </w:t>
+      </w:r>
+      <w:r>
+        <w:t>CAMBIAR PERMISOS PROJECT 1</w:t>
+      </w:r>
+      <w:bookmarkEnd w:id="24"/>
+    </w:p>
+    <w:p/>
+    <w:p>
+      <w:r>
+        <w:t>Pues como ya hemos visto en apartados anteriores vamos a ir cambiando los permisos al directorio.</w:t>
+      </w:r>
+    </w:p>
+    <w:p>
+      <w:pPr>
+        <w:keepNext/>
+      </w:pPr>
+      <w:r>
+        <w:rPr>
+          <w:noProof/>
+          <w:lang w:eastAsia="es-ES"/>
+        </w:rPr>
+        <w:drawing>
+          <wp:inline distT="0" distB="0" distL="0" distR="0" wp14:anchorId="1678C0B1" wp14:editId="75D7CDFA">
+            <wp:extent cx="5400040" cy="1802765"/>
+            <wp:effectExtent l="0" t="0" r="0" b="6985"/>
+            <wp:docPr id="3" name="Imagen 3"/>
+            <wp:cNvGraphicFramePr>
+              <a:graphicFrameLocks xmlns:a="http://schemas.openxmlformats.org/drawingml/2006/main" noChangeAspect="1"/>
+            </wp:cNvGraphicFramePr>
+            <a:graphic xmlns:a="http://schemas.openxmlformats.org/drawingml/2006/main">
+              <a:graphicData uri="http://schemas.openxmlformats.org/drawingml/2006/picture">
+                <pic:pic xmlns:pic="http://schemas.openxmlformats.org/drawingml/2006/picture">
+                  <pic:nvPicPr>
+                    <pic:cNvPr id="1" name=""/>
+                    <pic:cNvPicPr/>
+                  </pic:nvPicPr>
+                  <pic:blipFill>
+                    <a:blip r:embed="rId24"/>
+                    <a:stretch>
+                      <a:fillRect/>
+                    </a:stretch>
+                  </pic:blipFill>
+                  <pic:spPr>
+                    <a:xfrm>
+                      <a:off x="0" y="0"/>
+                      <a:ext cx="5400040" cy="1802765"/>
+                    </a:xfrm>
+                    <a:prstGeom prst="rect">
+                      <a:avLst/>
+                    </a:prstGeom>
+                  </pic:spPr>
+                </pic:pic>
+              </a:graphicData>
+            </a:graphic>
+          </wp:inline>
+        </w:drawing>
+      </w:r>
+    </w:p>
+    <w:p>
+      <w:pPr>
+        <w:pStyle w:val="Descripcin"/>
+      </w:pPr>
+      <w:r>
+        <w:fldChar w:fldCharType="begin"/>
+      </w:r>
+      <w:r>
+        <w:instrText xml:space="preserve"> SEQ Ilustración \* ARABIC </w:instrText>
+      </w:r>
+      <w:r>
+        <w:fldChar w:fldCharType="separate"/>
+      </w:r>
+      <w:bookmarkStart w:id="25" w:name="_Toc188946458"/>
+      <w:r>
+        <w:rPr>
+          <w:noProof/>
+        </w:rPr>
+        <w:t>16</w:t>
+      </w:r>
+      <w:r>
+        <w:fldChar w:fldCharType="end"/>
+      </w:r>
+      <w:r>
+        <w:t xml:space="preserve"> Permisos iniciales</w:t>
+      </w:r>
+      <w:bookmarkEnd w:id="25"/>
+    </w:p>
+    <w:p/>
+    <w:p>
+      <w:r>
+        <w:t xml:space="preserve">Con </w:t>
+      </w:r>
+      <w:proofErr w:type="spellStart"/>
+      <w:r>
+        <w:t>ls</w:t>
+      </w:r>
+      <w:proofErr w:type="spellEnd"/>
+      <w:r>
+        <w:t xml:space="preserve"> –l veo primero los permisos que tiene el directorio inicialmente.</w:t>
+      </w:r>
+    </w:p>
+    <w:p>
+      <w:r>
+        <w:t>Veo que el propietario tiene todos los permisos, el grupo tiene lectura y ejecución y el resto, lectura y ejecución.</w:t>
+      </w:r>
+    </w:p>
+    <w:p>
+      <w:r>
+        <w:t>Según el anunciado, el propietario queremos que tenga permisos de lectura y escritura. Como por defecto el de ejecución también le viene dado se le voy a dejar, aunque el enunciado indique otra cosa.</w:t>
+      </w:r>
+    </w:p>
+    <w:p>
+      <w:pPr>
+        <w:keepNext/>
+      </w:pPr>
+      <w:r>
+        <w:rPr>
+          <w:noProof/>
+          <w:lang w:eastAsia="es-ES"/>
+        </w:rPr>
+        <w:drawing>
+          <wp:inline distT="0" distB="0" distL="0" distR="0" wp14:anchorId="2B81B0F0" wp14:editId="2950B661">
+            <wp:extent cx="5400040" cy="1250950"/>
+            <wp:effectExtent l="0" t="0" r="0" b="6350"/>
+            <wp:docPr id="17" name="Imagen 17"/>
+            <wp:cNvGraphicFramePr>
+              <a:graphicFrameLocks xmlns:a="http://schemas.openxmlformats.org/drawingml/2006/main" noChangeAspect="1"/>
+            </wp:cNvGraphicFramePr>
+            <a:graphic xmlns:a="http://schemas.openxmlformats.org/drawingml/2006/main">
+              <a:graphicData uri="http://schemas.openxmlformats.org/drawingml/2006/picture">
+                <pic:pic xmlns:pic="http://schemas.openxmlformats.org/drawingml/2006/picture">
+                  <pic:nvPicPr>
+                    <pic:cNvPr id="1" name=""/>
+                    <pic:cNvPicPr/>
+                  </pic:nvPicPr>
+                  <pic:blipFill>
+                    <a:blip r:embed="rId25"/>
+                    <a:stretch>
+                      <a:fillRect/>
+                    </a:stretch>
+                  </pic:blipFill>
+                  <pic:spPr>
+                    <a:xfrm>
+                      <a:off x="0" y="0"/>
+                      <a:ext cx="5400040" cy="1250950"/>
+                    </a:xfrm>
+                    <a:prstGeom prst="rect">
+                      <a:avLst/>
+                    </a:prstGeom>
+                  </pic:spPr>
+                </pic:pic>
+              </a:graphicData>
+            </a:graphic>
+          </wp:inline>
+        </w:drawing>
+      </w:r>
+    </w:p>
+    <w:p>
+      <w:pPr>
+        <w:pStyle w:val="Descripcin"/>
+      </w:pPr>
+      <w:r>
+        <w:fldChar w:fldCharType="begin"/>
+      </w:r>
+      <w:r>
+        <w:instrText xml:space="preserve"> SEQ Ilustración \* ARABIC </w:instrText>
+      </w:r>
+      <w:r>
+        <w:fldChar w:fldCharType="separate"/>
+      </w:r>
+      <w:bookmarkStart w:id="26" w:name="_Toc188946459"/>
+      <w:r>
+        <w:rPr>
+          <w:noProof/>
+        </w:rPr>
+        <w:t>17</w:t>
+      </w:r>
+      <w:r>
+        <w:fldChar w:fldCharType="end"/>
+      </w:r>
+      <w:r>
+        <w:t xml:space="preserve"> Fallo</w:t>
+      </w:r>
+      <w:bookmarkEnd w:id="26"/>
+    </w:p>
+    <w:p>
+      <w:r>
+        <w:t>Supongo que para cambiar permisos se tiene que pertenecer al grupo de administradores, y no creo que el usuario creado los tenga. Por si acaso voy a usar un comando para, con permisos de su pueda hacer el cambio.</w:t>
+      </w:r>
+    </w:p>
+    <w:p>
+      <w:pPr>
+        <w:keepNext/>
+      </w:pPr>
+      <w:r>
+        <w:rPr>
+          <w:noProof/>
+          <w:lang w:eastAsia="es-ES"/>
+        </w:rPr>
+        <w:lastRenderedPageBreak/>
+        <w:drawing>
+          <wp:inline distT="0" distB="0" distL="0" distR="0" wp14:anchorId="56805A1F" wp14:editId="48098C80">
+            <wp:extent cx="5400040" cy="1560830"/>
+            <wp:effectExtent l="0" t="0" r="0" b="1270"/>
+            <wp:docPr id="18" name="Imagen 18"/>
+            <wp:cNvGraphicFramePr>
+              <a:graphicFrameLocks xmlns:a="http://schemas.openxmlformats.org/drawingml/2006/main" noChangeAspect="1"/>
+            </wp:cNvGraphicFramePr>
+            <a:graphic xmlns:a="http://schemas.openxmlformats.org/drawingml/2006/main">
+              <a:graphicData uri="http://schemas.openxmlformats.org/drawingml/2006/picture">
+                <pic:pic xmlns:pic="http://schemas.openxmlformats.org/drawingml/2006/picture">
+                  <pic:nvPicPr>
+                    <pic:cNvPr id="1" name=""/>
+                    <pic:cNvPicPr/>
+                  </pic:nvPicPr>
+                  <pic:blipFill>
+                    <a:blip r:embed="rId26"/>
+                    <a:stretch>
+                      <a:fillRect/>
+                    </a:stretch>
+                  </pic:blipFill>
+                  <pic:spPr>
+                    <a:xfrm>
+                      <a:off x="0" y="0"/>
+                      <a:ext cx="5400040" cy="1560830"/>
+                    </a:xfrm>
+                    <a:prstGeom prst="rect">
+                      <a:avLst/>
+                    </a:prstGeom>
+                  </pic:spPr>
+                </pic:pic>
+              </a:graphicData>
+            </a:graphic>
+          </wp:inline>
+        </w:drawing>
+      </w:r>
+    </w:p>
+    <w:p>
+      <w:pPr>
+        <w:pStyle w:val="Descripcin"/>
+      </w:pPr>
+      <w:r>
+        <w:fldChar w:fldCharType="begin"/>
+      </w:r>
+      <w:r>
+        <w:instrText xml:space="preserve"> SEQ Ilustración \* ARABIC </w:instrText>
+      </w:r>
+      <w:r>
+        <w:fldChar w:fldCharType="separate"/>
+      </w:r>
+      <w:bookmarkStart w:id="27" w:name="_Toc188946460"/>
+      <w:r>
+        <w:rPr>
+          <w:noProof/>
+        </w:rPr>
+        <w:t>18</w:t>
+      </w:r>
+      <w:r>
+        <w:fldChar w:fldCharType="end"/>
+      </w:r>
+      <w:r>
+        <w:t xml:space="preserve"> Sudo</w:t>
+      </w:r>
+      <w:bookmarkEnd w:id="27"/>
+    </w:p>
+    <w:p>
+      <w:r>
+        <w:t xml:space="preserve">Usando sudo, abreviatura de </w:t>
+      </w:r>
+      <w:proofErr w:type="spellStart"/>
+      <w:r>
+        <w:t>superuser</w:t>
+      </w:r>
+      <w:proofErr w:type="spellEnd"/>
+      <w:r>
+        <w:t xml:space="preserve"> do, y siguiendo con el comando deseado, el sistema me pide la contraseña de </w:t>
+      </w:r>
+      <w:proofErr w:type="spellStart"/>
+      <w:r>
+        <w:t>superusuario</w:t>
+      </w:r>
+      <w:proofErr w:type="spellEnd"/>
+      <w:r>
+        <w:t xml:space="preserve"> y después parece ser que ya se ejecuta el comando. Vamos a comprobarlo.</w:t>
+      </w:r>
+    </w:p>
+    <w:p>
+      <w:pPr>
+        <w:keepNext/>
+      </w:pPr>
+      <w:r>
+        <w:rPr>
+          <w:noProof/>
+          <w:lang w:eastAsia="es-ES"/>
+        </w:rPr>
+        <w:drawing>
+          <wp:inline distT="0" distB="0" distL="0" distR="0" wp14:anchorId="6092B52C" wp14:editId="1D8D46B3">
+            <wp:extent cx="5400040" cy="1804670"/>
+            <wp:effectExtent l="0" t="0" r="0" b="5080"/>
+            <wp:docPr id="19" name="Imagen 19"/>
+            <wp:cNvGraphicFramePr>
+              <a:graphicFrameLocks xmlns:a="http://schemas.openxmlformats.org/drawingml/2006/main" noChangeAspect="1"/>
+            </wp:cNvGraphicFramePr>
+            <a:graphic xmlns:a="http://schemas.openxmlformats.org/drawingml/2006/main">
+              <a:graphicData uri="http://schemas.openxmlformats.org/drawingml/2006/picture">
+                <pic:pic xmlns:pic="http://schemas.openxmlformats.org/drawingml/2006/picture">
+                  <pic:nvPicPr>
+                    <pic:cNvPr id="1" name=""/>
+                    <pic:cNvPicPr/>
+                  </pic:nvPicPr>
+                  <pic:blipFill>
+                    <a:blip r:embed="rId27"/>
+                    <a:stretch>
+                      <a:fillRect/>
+                    </a:stretch>
+                  </pic:blipFill>
+                  <pic:spPr>
+                    <a:xfrm>
+                      <a:off x="0" y="0"/>
+                      <a:ext cx="5400040" cy="1804670"/>
+                    </a:xfrm>
+                    <a:prstGeom prst="rect">
+                      <a:avLst/>
+                    </a:prstGeom>
+                  </pic:spPr>
+                </pic:pic>
+              </a:graphicData>
+            </a:graphic>
+          </wp:inline>
+        </w:drawing>
+      </w:r>
+    </w:p>
+    <w:p>
+      <w:pPr>
+        <w:pStyle w:val="Descripcin"/>
+      </w:pPr>
+      <w:r>
+        <w:fldChar w:fldCharType="begin"/>
+      </w:r>
+      <w:r>
+        <w:instrText xml:space="preserve"> SEQ Ilustración \* ARABIC </w:instrText>
+      </w:r>
+      <w:r>
+        <w:fldChar w:fldCharType="separate"/>
+      </w:r>
+      <w:bookmarkStart w:id="28" w:name="_Toc188946461"/>
+      <w:r>
+        <w:rPr>
+          <w:noProof/>
+        </w:rPr>
+        <w:t>19</w:t>
+      </w:r>
+      <w:r>
+        <w:fldChar w:fldCharType="end"/>
+      </w:r>
+      <w:r>
+        <w:t xml:space="preserve"> Resultado y conclusión</w:t>
+      </w:r>
+      <w:bookmarkEnd w:id="28"/>
+    </w:p>
+    <w:p>
+      <w:r>
+        <w:t>Ahora veo de donde viene el problema. Debe de ser que cuando creé el árbol de directorios lo cree con la cuenta de SU, por lo tanto, era imposible que cambiase los permisos del directorio mediante la cuenta estándar que tenía creada. Al añadir el comando sudo, como me da permisos de SU, al ser el creador si podía cambiarle los permisos. En la imagen vemos también los permisos cambiados. A efectos prácticos esto nos vale lo mismo, ya que es un propietario cambiando permisos de un recurso que él ha creado.</w:t>
+      </w:r>
+    </w:p>
+    <w:p>
+      <w:pPr>
+        <w:rPr>
+          <w:rFonts w:asciiTheme="majorHAnsi" w:eastAsiaTheme="majorEastAsia" w:hAnsiTheme="majorHAnsi" w:cstheme="majorBidi"/>
+          <w:color w:val="31479E" w:themeColor="accent1" w:themeShade="BF"/>
+          <w:sz w:val="36"/>
+          <w:szCs w:val="36"/>
+        </w:rPr>
+      </w:pPr>
+      <w:r>
+        <w:br w:type="page"/>
+      </w:r>
+    </w:p>
+    <w:p>
+      <w:pPr>
+        <w:pStyle w:val="Ttulo1"/>
+      </w:pPr>
+      <w:bookmarkStart w:id="29" w:name="_Toc188946441"/>
+      <w:r>
+        <w:lastRenderedPageBreak/>
+        <w:t xml:space="preserve">E.9 </w:t>
+      </w:r>
+      <w:r>
+        <w:t>LISTADO DE ARCHIVOS Y PERMISOS</w:t>
+      </w:r>
+      <w:bookmarkEnd w:id="29"/>
+    </w:p>
+    <w:p>
+      <w:r>
+        <w:t xml:space="preserve">Ya lo hemos visto en ejercicios anteriores, pues para comprobar el resultado de algunos ejercicios lo he usado. Desde la carpeta personal de mi usuario, sólo tengo que ejecutar el comando </w:t>
+      </w:r>
+      <w:proofErr w:type="spellStart"/>
+      <w:r>
+        <w:t>ls</w:t>
+      </w:r>
+      <w:proofErr w:type="spellEnd"/>
+      <w:r>
+        <w:t xml:space="preserve"> –l y veré todo completo. De todas formas, vamos a hacer de nuevo este ejemplo.</w:t>
+      </w:r>
+    </w:p>
+    <w:p>
+      <w:pPr>
+        <w:keepNext/>
+      </w:pPr>
+      <w:r>
+        <w:rPr>
+          <w:noProof/>
+          <w:lang w:eastAsia="es-ES"/>
+        </w:rPr>
+        <w:drawing>
+          <wp:inline distT="0" distB="0" distL="0" distR="0" wp14:anchorId="7EF779A9" wp14:editId="02F0EE95">
+            <wp:extent cx="5400040" cy="2487930"/>
+            <wp:effectExtent l="0" t="0" r="0" b="7620"/>
+            <wp:docPr id="20" name="Imagen 20"/>
+            <wp:cNvGraphicFramePr>
+              <a:graphicFrameLocks xmlns:a="http://schemas.openxmlformats.org/drawingml/2006/main" noChangeAspect="1"/>
+            </wp:cNvGraphicFramePr>
+            <a:graphic xmlns:a="http://schemas.openxmlformats.org/drawingml/2006/main">
+              <a:graphicData uri="http://schemas.openxmlformats.org/drawingml/2006/picture">
+                <pic:pic xmlns:pic="http://schemas.openxmlformats.org/drawingml/2006/picture">
+                  <pic:nvPicPr>
+                    <pic:cNvPr id="1" name=""/>
+                    <pic:cNvPicPr/>
+                  </pic:nvPicPr>
+                  <pic:blipFill>
+                    <a:blip r:embed="rId28"/>
+                    <a:stretch>
+                      <a:fillRect/>
+                    </a:stretch>
+                  </pic:blipFill>
+                  <pic:spPr>
+                    <a:xfrm>
+                      <a:off x="0" y="0"/>
+                      <a:ext cx="5400040" cy="2487930"/>
+                    </a:xfrm>
+                    <a:prstGeom prst="rect">
+                      <a:avLst/>
+                    </a:prstGeom>
+                  </pic:spPr>
+                </pic:pic>
+              </a:graphicData>
+            </a:graphic>
+          </wp:inline>
+        </w:drawing>
+      </w:r>
+    </w:p>
+    <w:p>
+      <w:pPr>
+        <w:pStyle w:val="Descripcin"/>
+      </w:pPr>
+      <w:r>
+        <w:fldChar w:fldCharType="begin"/>
+      </w:r>
+      <w:r>
+        <w:instrText xml:space="preserve"> SEQ Ilustración \* ARABIC </w:instrText>
+      </w:r>
+      <w:r>
+        <w:fldChar w:fldCharType="separate"/>
+      </w:r>
+      <w:bookmarkStart w:id="30" w:name="_Toc188946462"/>
+      <w:r>
+        <w:rPr>
+          <w:noProof/>
+        </w:rPr>
+        <w:t>20</w:t>
+      </w:r>
+      <w:r>
+        <w:fldChar w:fldCharType="end"/>
+      </w:r>
+      <w:r>
+        <w:t xml:space="preserve"> </w:t>
+      </w:r>
+      <w:proofErr w:type="spellStart"/>
+      <w:r>
+        <w:t>ls</w:t>
+      </w:r>
+      <w:proofErr w:type="spellEnd"/>
+      <w:r>
+        <w:t xml:space="preserve"> –l</w:t>
+      </w:r>
+      <w:bookmarkEnd w:id="30"/>
+    </w:p>
+    <w:p>
+      <w:r>
+        <w:t>Aquí vemos el resultado.</w:t>
+      </w:r>
+    </w:p>
+    <w:p/>
+    <w:p>
+      <w:pPr>
+        <w:pStyle w:val="Ttulo1"/>
+      </w:pPr>
+      <w:bookmarkStart w:id="31" w:name="_Toc188946442"/>
+      <w:r>
+        <w:t xml:space="preserve">E.10 </w:t>
+      </w:r>
+      <w:r>
+        <w:t>RESTAURA PERMISOS POR DEFECTO FILE.TXT</w:t>
+      </w:r>
+      <w:bookmarkEnd w:id="31"/>
+    </w:p>
+    <w:p>
+      <w:r>
+        <w:t>Lo primero que dice el ejercicio es que debemos de hacer cambios en el archivo. Como el archivo file.txt lo cree con permisos de SU tengo que editarlo con permisos de SU. Para ello uso el editor por consola con el comando nano file.txt.</w:t>
+      </w:r>
+    </w:p>
+    <w:p>
+      <w:pPr>
+        <w:keepNext/>
+      </w:pPr>
+      <w:r>
+        <w:rPr>
+          <w:noProof/>
+          <w:lang w:eastAsia="es-ES"/>
+        </w:rPr>
+        <w:drawing>
+          <wp:inline distT="0" distB="0" distL="0" distR="0" wp14:anchorId="52D3E372" wp14:editId="429C84FD">
+            <wp:extent cx="3098800" cy="2230451"/>
+            <wp:effectExtent l="0" t="0" r="6350" b="0"/>
+            <wp:docPr id="21" name="Imagen 21"/>
+            <wp:cNvGraphicFramePr>
+              <a:graphicFrameLocks xmlns:a="http://schemas.openxmlformats.org/drawingml/2006/main" noChangeAspect="1"/>
+            </wp:cNvGraphicFramePr>
+            <a:graphic xmlns:a="http://schemas.openxmlformats.org/drawingml/2006/main">
+              <a:graphicData uri="http://schemas.openxmlformats.org/drawingml/2006/picture">
+                <pic:pic xmlns:pic="http://schemas.openxmlformats.org/drawingml/2006/picture">
+                  <pic:nvPicPr>
+                    <pic:cNvPr id="1" name=""/>
+                    <pic:cNvPicPr/>
+                  </pic:nvPicPr>
+                  <pic:blipFill>
+                    <a:blip r:embed="rId29"/>
+                    <a:stretch>
+                      <a:fillRect/>
+                    </a:stretch>
+                  </pic:blipFill>
+                  <pic:spPr>
+                    <a:xfrm>
+                      <a:off x="0" y="0"/>
+                      <a:ext cx="3112320" cy="2240182"/>
+                    </a:xfrm>
+                    <a:prstGeom prst="rect">
+                      <a:avLst/>
+                    </a:prstGeom>
+                  </pic:spPr>
+                </pic:pic>
+              </a:graphicData>
+            </a:graphic>
+          </wp:inline>
+        </w:drawing>
+      </w:r>
+    </w:p>
+    <w:p>
+      <w:pPr>
+        <w:pStyle w:val="Descripcin"/>
+      </w:pPr>
+      <w:r>
+        <w:fldChar w:fldCharType="begin"/>
+      </w:r>
+      <w:r>
+        <w:instrText xml:space="preserve"> SEQ Ilustración \* ARABIC </w:instrText>
+      </w:r>
+      <w:r>
+        <w:fldChar w:fldCharType="separate"/>
+      </w:r>
+      <w:bookmarkStart w:id="32" w:name="_Toc188946463"/>
+      <w:r>
+        <w:rPr>
+          <w:noProof/>
+        </w:rPr>
+        <w:t>21</w:t>
+      </w:r>
+      <w:r>
+        <w:fldChar w:fldCharType="end"/>
+      </w:r>
+      <w:r>
+        <w:t xml:space="preserve"> nano file.txt</w:t>
+      </w:r>
+      <w:bookmarkEnd w:id="32"/>
+    </w:p>
+    <w:p/>
+    <w:p>
+      <w:r>
+        <w:t>Inserto una nueva línea y después guardo.</w:t>
+      </w:r>
+    </w:p>
+    <w:p>
+      <w:r>
+        <w:t>Después miro los permisos del archivo.</w:t>
+      </w:r>
+    </w:p>
+    <w:p>
+      <w:pPr>
+        <w:keepNext/>
+      </w:pPr>
+      <w:r>
+        <w:rPr>
+          <w:noProof/>
+          <w:lang w:eastAsia="es-ES"/>
+        </w:rPr>
+        <w:drawing>
+          <wp:inline distT="0" distB="0" distL="0" distR="0" wp14:anchorId="29D7793A" wp14:editId="0947BBC3">
+            <wp:extent cx="5400040" cy="1628140"/>
+            <wp:effectExtent l="0" t="0" r="0" b="0"/>
+            <wp:docPr id="22" name="Imagen 22"/>
+            <wp:cNvGraphicFramePr>
+              <a:graphicFrameLocks xmlns:a="http://schemas.openxmlformats.org/drawingml/2006/main" noChangeAspect="1"/>
+            </wp:cNvGraphicFramePr>
+            <a:graphic xmlns:a="http://schemas.openxmlformats.org/drawingml/2006/main">
+              <a:graphicData uri="http://schemas.openxmlformats.org/drawingml/2006/picture">
+                <pic:pic xmlns:pic="http://schemas.openxmlformats.org/drawingml/2006/picture">
+                  <pic:nvPicPr>
+                    <pic:cNvPr id="1" name=""/>
+                    <pic:cNvPicPr/>
+                  </pic:nvPicPr>
+                  <pic:blipFill>
+                    <a:blip r:embed="rId30"/>
+                    <a:stretch>
+                      <a:fillRect/>
+                    </a:stretch>
+                  </pic:blipFill>
+                  <pic:spPr>
+                    <a:xfrm>
+                      <a:off x="0" y="0"/>
+                      <a:ext cx="5400040" cy="1628140"/>
+                    </a:xfrm>
+                    <a:prstGeom prst="rect">
+                      <a:avLst/>
+                    </a:prstGeom>
+                  </pic:spPr>
+                </pic:pic>
+              </a:graphicData>
+            </a:graphic>
+          </wp:inline>
+        </w:drawing>
+      </w:r>
+    </w:p>
+    <w:p>
+      <w:pPr>
+        <w:pStyle w:val="Descripcin"/>
+      </w:pPr>
+      <w:r>
+        <w:fldChar w:fldCharType="begin"/>
+      </w:r>
+      <w:r>
+        <w:instrText xml:space="preserve"> SEQ Ilustración \* ARABIC </w:instrText>
+      </w:r>
+      <w:r>
+        <w:fldChar w:fldCharType="separate"/>
+      </w:r>
+      <w:bookmarkStart w:id="33" w:name="_Toc188946464"/>
+      <w:r>
+        <w:rPr>
+          <w:noProof/>
+        </w:rPr>
+        <w:t>22</w:t>
+      </w:r>
+      <w:r>
+        <w:fldChar w:fldCharType="end"/>
+      </w:r>
+      <w:r>
+        <w:t xml:space="preserve"> Permisos file.txt</w:t>
+      </w:r>
+      <w:bookmarkEnd w:id="33"/>
+    </w:p>
+    <w:p>
+      <w:r>
+        <w:t>Aquí los tengo listados. Veo que le asigné como propietario a un usuario llamado pepe que creé.</w:t>
+      </w:r>
+    </w:p>
+    <w:p>
+      <w:r>
+        <w:t>Lo primero es devolver el fichero al propietario inicial</w:t>
+      </w:r>
+    </w:p>
+    <w:p>
+      <w:pPr>
+        <w:keepNext/>
+      </w:pPr>
+      <w:r>
+        <w:rPr>
+          <w:noProof/>
+          <w:lang w:eastAsia="es-ES"/>
+        </w:rPr>
+        <w:drawing>
+          <wp:inline distT="0" distB="0" distL="0" distR="0" wp14:anchorId="3090BAC2" wp14:editId="081AA7AA">
+            <wp:extent cx="5400040" cy="1552575"/>
+            <wp:effectExtent l="0" t="0" r="0" b="9525"/>
+            <wp:docPr id="24" name="Imagen 24"/>
+            <wp:cNvGraphicFramePr>
+              <a:graphicFrameLocks xmlns:a="http://schemas.openxmlformats.org/drawingml/2006/main" noChangeAspect="1"/>
+            </wp:cNvGraphicFramePr>
+            <a:graphic xmlns:a="http://schemas.openxmlformats.org/drawingml/2006/main">
+              <a:graphicData uri="http://schemas.openxmlformats.org/drawingml/2006/picture">
+                <pic:pic xmlns:pic="http://schemas.openxmlformats.org/drawingml/2006/picture">
+                  <pic:nvPicPr>
+                    <pic:cNvPr id="1" name=""/>
+                    <pic:cNvPicPr/>
+                  </pic:nvPicPr>
+                  <pic:blipFill>
+                    <a:blip r:embed="rId31"/>
+                    <a:stretch>
+                      <a:fillRect/>
+                    </a:stretch>
+                  </pic:blipFill>
+                  <pic:spPr>
+                    <a:xfrm>
+                      <a:off x="0" y="0"/>
+                      <a:ext cx="5400040" cy="1552575"/>
+                    </a:xfrm>
+                    <a:prstGeom prst="rect">
+                      <a:avLst/>
+                    </a:prstGeom>
+                  </pic:spPr>
+                </pic:pic>
+              </a:graphicData>
+            </a:graphic>
+          </wp:inline>
+        </w:drawing>
+      </w:r>
+    </w:p>
+    <w:p>
+      <w:pPr>
+        <w:pStyle w:val="Descripcin"/>
+      </w:pPr>
+      <w:r>
+        <w:fldChar w:fldCharType="begin"/>
+      </w:r>
+      <w:r>
+        <w:instrText xml:space="preserve"> SEQ Ilustración \* ARABIC </w:instrText>
+      </w:r>
+      <w:r>
+        <w:fldChar w:fldCharType="separate"/>
+      </w:r>
+      <w:bookmarkStart w:id="34" w:name="_Toc188946465"/>
+      <w:r>
+        <w:rPr>
+          <w:noProof/>
+        </w:rPr>
+        <w:t>23</w:t>
+      </w:r>
+      <w:r>
+        <w:fldChar w:fldCharType="end"/>
+      </w:r>
+      <w:r>
+        <w:t xml:space="preserve"> </w:t>
+      </w:r>
+      <w:proofErr w:type="spellStart"/>
+      <w:r>
+        <w:t>chown</w:t>
+      </w:r>
+      <w:proofErr w:type="spellEnd"/>
+      <w:r>
+        <w:t xml:space="preserve"> 2</w:t>
+      </w:r>
+      <w:bookmarkEnd w:id="34"/>
+    </w:p>
+    <w:p>
+      <w:r>
+        <w:t xml:space="preserve">Ahora viene lo que yo no había tenido en cuenta. Los permisos ahora están </w:t>
+      </w:r>
+      <w:r>
+        <w:t xml:space="preserve">como estaban por defecto. Por otra parte, he visto que existe un comando, </w:t>
+      </w:r>
+      <w:proofErr w:type="spellStart"/>
+      <w:r>
+        <w:t>umask</w:t>
+      </w:r>
+      <w:proofErr w:type="spellEnd"/>
+      <w:r>
+        <w:t>, para crear una plantilla por defecto para los permisos de los archivos recién creados. No tengo claro que sea eso, ya que en ningún ejercicio anterior se nos indicó que creásemos esa máscara. Por lo tanto, yo creo un nuevo archivo de texto, como SU para ver los permisos con los que se crea por defecto.</w:t>
+      </w:r>
+    </w:p>
+    <w:p>
+      <w:pPr>
+        <w:keepNext/>
+      </w:pPr>
+      <w:r>
+        <w:rPr>
+          <w:noProof/>
+          <w:lang w:eastAsia="es-ES"/>
+        </w:rPr>
+        <w:drawing>
+          <wp:inline distT="0" distB="0" distL="0" distR="0" wp14:anchorId="31D5BA8B" wp14:editId="2573F268">
+            <wp:extent cx="5400040" cy="1069975"/>
+            <wp:effectExtent l="0" t="0" r="0" b="0"/>
+            <wp:docPr id="25" name="Imagen 25"/>
+            <wp:cNvGraphicFramePr>
+              <a:graphicFrameLocks xmlns:a="http://schemas.openxmlformats.org/drawingml/2006/main" noChangeAspect="1"/>
+            </wp:cNvGraphicFramePr>
+            <a:graphic xmlns:a="http://schemas.openxmlformats.org/drawingml/2006/main">
+              <a:graphicData uri="http://schemas.openxmlformats.org/drawingml/2006/picture">
+                <pic:pic xmlns:pic="http://schemas.openxmlformats.org/drawingml/2006/picture">
+                  <pic:nvPicPr>
+                    <pic:cNvPr id="1" name=""/>
+                    <pic:cNvPicPr/>
+                  </pic:nvPicPr>
+                  <pic:blipFill>
+                    <a:blip r:embed="rId32"/>
+                    <a:stretch>
+                      <a:fillRect/>
+                    </a:stretch>
+                  </pic:blipFill>
+                  <pic:spPr>
+                    <a:xfrm>
+                      <a:off x="0" y="0"/>
+                      <a:ext cx="5400040" cy="1069975"/>
+                    </a:xfrm>
+                    <a:prstGeom prst="rect">
+                      <a:avLst/>
+                    </a:prstGeom>
+                  </pic:spPr>
+                </pic:pic>
+              </a:graphicData>
+            </a:graphic>
+          </wp:inline>
+        </w:drawing>
+      </w:r>
+    </w:p>
+    <w:p>
+      <w:pPr>
+        <w:pStyle w:val="Descripcin"/>
+      </w:pPr>
+      <w:r>
+        <w:fldChar w:fldCharType="begin"/>
+      </w:r>
+      <w:r>
+        <w:instrText xml:space="preserve"> SEQ Ilustración \* ARABIC </w:instrText>
+      </w:r>
+      <w:r>
+        <w:fldChar w:fldCharType="separate"/>
+      </w:r>
+      <w:bookmarkStart w:id="35" w:name="_Toc188946466"/>
+      <w:r>
+        <w:rPr>
+          <w:noProof/>
+        </w:rPr>
+        <w:t>24</w:t>
+      </w:r>
+      <w:r>
+        <w:fldChar w:fldCharType="end"/>
+      </w:r>
+      <w:r>
+        <w:t xml:space="preserve"> Permisos por defecto</w:t>
+      </w:r>
+      <w:bookmarkEnd w:id="35"/>
+    </w:p>
+    <w:p>
+      <w:pPr>
+        <w:rPr>
+          <w:b/>
+          <w:bCs/>
+          <w:color w:val="404040" w:themeColor="text1" w:themeTint="BF"/>
+          <w:sz w:val="20"/>
+          <w:szCs w:val="20"/>
+        </w:rPr>
+      </w:pPr>
+      <w:r>
+        <w:br w:type="page"/>
+      </w:r>
+    </w:p>
+    <w:p>
+      <w:pPr>
+        <w:pStyle w:val="Descripcin"/>
+        <w:keepNext/>
+      </w:pPr>
+      <w:r>
+        <w:rPr>
+          <w:noProof/>
+          <w:lang w:eastAsia="es-ES"/>
+        </w:rPr>
+        <w:lastRenderedPageBreak/>
+        <w:drawing>
+          <wp:inline distT="0" distB="0" distL="0" distR="0" wp14:anchorId="36B8404A" wp14:editId="0826986F">
+            <wp:extent cx="5400040" cy="2310765"/>
+            <wp:effectExtent l="0" t="0" r="0" b="0"/>
+            <wp:docPr id="26" name="Imagen 26"/>
+            <wp:cNvGraphicFramePr>
+              <a:graphicFrameLocks xmlns:a="http://schemas.openxmlformats.org/drawingml/2006/main" noChangeAspect="1"/>
+            </wp:cNvGraphicFramePr>
+            <a:graphic xmlns:a="http://schemas.openxmlformats.org/drawingml/2006/main">
+              <a:graphicData uri="http://schemas.openxmlformats.org/drawingml/2006/picture">
+                <pic:pic xmlns:pic="http://schemas.openxmlformats.org/drawingml/2006/picture">
+                  <pic:nvPicPr>
+                    <pic:cNvPr id="1" name=""/>
+                    <pic:cNvPicPr/>
+                  </pic:nvPicPr>
+                  <pic:blipFill>
+                    <a:blip r:embed="rId33"/>
+                    <a:stretch>
+                      <a:fillRect/>
+                    </a:stretch>
+                  </pic:blipFill>
+                  <pic:spPr>
+                    <a:xfrm>
+                      <a:off x="0" y="0"/>
+                      <a:ext cx="5400040" cy="2310765"/>
+                    </a:xfrm>
+                    <a:prstGeom prst="rect">
+                      <a:avLst/>
+                    </a:prstGeom>
+                  </pic:spPr>
+                </pic:pic>
+              </a:graphicData>
+            </a:graphic>
+          </wp:inline>
+        </w:drawing>
+      </w:r>
+    </w:p>
+    <w:p>
+      <w:pPr>
+        <w:pStyle w:val="Descripcin"/>
+      </w:pPr>
+      <w:r>
+        <w:fldChar w:fldCharType="begin"/>
+      </w:r>
+      <w:r>
+        <w:instrText xml:space="preserve"> SEQ Ilustración \* ARABIC </w:instrText>
+      </w:r>
+      <w:r>
+        <w:fldChar w:fldCharType="separate"/>
+      </w:r>
+      <w:bookmarkStart w:id="36" w:name="_Toc188946467"/>
+      <w:r>
+        <w:rPr>
+          <w:noProof/>
+        </w:rPr>
+        <w:t>25</w:t>
+      </w:r>
+      <w:r>
+        <w:fldChar w:fldCharType="end"/>
+      </w:r>
+      <w:r>
+        <w:t xml:space="preserve"> modificación</w:t>
+      </w:r>
+      <w:bookmarkEnd w:id="36"/>
+    </w:p>
+    <w:p>
+      <w:r>
+        <w:t xml:space="preserve">Al final, para hacer bien el ejercicio, una vez vistos los permisos por defecto, lo que hago es salir de la cuenta de SU, y desde la creada por defecto, </w:t>
+      </w:r>
+      <w:proofErr w:type="spellStart"/>
+      <w:r>
+        <w:t>alex</w:t>
+      </w:r>
+      <w:proofErr w:type="spellEnd"/>
+      <w:r>
+        <w:t xml:space="preserve">, cambio los permisos a file.txt con </w:t>
+      </w:r>
+      <w:proofErr w:type="spellStart"/>
+      <w:r>
+        <w:t>chmod</w:t>
+      </w:r>
+      <w:proofErr w:type="spellEnd"/>
+      <w:r>
+        <w:t xml:space="preserve"> 644 y luego compruebo con </w:t>
+      </w:r>
+      <w:proofErr w:type="spellStart"/>
+      <w:r>
+        <w:t>ls</w:t>
+      </w:r>
+      <w:proofErr w:type="spellEnd"/>
+      <w:r>
+        <w:t xml:space="preserve"> –l. Ahí vemos dos archivos, file.txt y el que creé de prueba para ver los permisos por defecto, file2.txt.</w:t>
+      </w:r>
+    </w:p>
+    <w:p/>
     <w:sectPr>
-      <w:headerReference w:type="default" r:id="rId23"/>
-      <w:footerReference w:type="default" r:id="rId24"/>
+      <w:headerReference w:type="default" r:id="rId34"/>
+      <w:footerReference w:type="default" r:id="rId35"/>
       <w:pgSz w:w="11906" w:h="16838"/>
       <w:pgMar w:top="1417" w:right="1701" w:bottom="1417" w:left="1701" w:header="708" w:footer="708" w:gutter="0"/>
       <w:pgNumType w:start="0"/>
@@ -3350,7 +5783,7 @@
             </wp:anchor>
           </w:drawing>
         </mc:Choice>
-        <mc:Fallback xmlns:w16sdtfl="http://schemas.microsoft.com/office/word/2024/wordml/sdtformatlock" xmlns:w16sdtdh="http://schemas.microsoft.com/office/word/2020/wordml/sdtdatahash" xmlns:w16du="http://schemas.microsoft.com/office/word/2023/wordml/word16du" xmlns:w16="http://schemas.microsoft.com/office/word/2018/wordml" xmlns:w16cid="http://schemas.microsoft.com/office/word/2016/wordml/cid" xmlns:w16cex="http://schemas.microsoft.com/office/word/2018/wordml/cex" xmlns:oel="http://schemas.microsoft.com/office/2019/extlst" xmlns:am3d="http://schemas.microsoft.com/office/drawing/2017/model3d" xmlns:aink="http://schemas.microsoft.com/office/drawing/2016/ink" xmlns:cx8="http://schemas.microsoft.com/office/drawing/2016/5/14/chartex" xmlns:cx7="http://schemas.microsoft.com/office/drawing/2016/5/13/chartex" xmlns:cx6="http://schemas.microsoft.com/office/drawing/2016/5/12/chartex" xmlns:cx5="http://schemas.microsoft.com/office/drawing/2016/5/11/chartex" xmlns:cx4="http://schemas.microsoft.com/office/drawing/2016/5/10/chartex" xmlns:cx3="http://schemas.microsoft.com/office/drawing/2016/5/9/chartex" xmlns:cx2="http://schemas.microsoft.com/office/drawing/2015/10/21/chartex" xmlns:cx1="http://schemas.microsoft.com/office/drawing/2015/9/8/chartex">
+        <mc:Fallback xmlns:cx1="http://schemas.microsoft.com/office/drawing/2015/9/8/chartex" xmlns:cx2="http://schemas.microsoft.com/office/drawing/2015/10/21/chartex" xmlns:cx3="http://schemas.microsoft.com/office/drawing/2016/5/9/chartex" xmlns:cx4="http://schemas.microsoft.com/office/drawing/2016/5/10/chartex" xmlns:cx5="http://schemas.microsoft.com/office/drawing/2016/5/11/chartex" xmlns:cx6="http://schemas.microsoft.com/office/drawing/2016/5/12/chartex" xmlns:cx7="http://schemas.microsoft.com/office/drawing/2016/5/13/chartex" xmlns:cx8="http://schemas.microsoft.com/office/drawing/2016/5/14/chartex" xmlns:aink="http://schemas.microsoft.com/office/drawing/2016/ink" xmlns:am3d="http://schemas.microsoft.com/office/drawing/2017/model3d" xmlns:oel="http://schemas.microsoft.com/office/2019/extlst" xmlns:w16cex="http://schemas.microsoft.com/office/word/2018/wordml/cex" xmlns:w16cid="http://schemas.microsoft.com/office/word/2016/wordml/cid" xmlns:w16="http://schemas.microsoft.com/office/word/2018/wordml" xmlns:w16du="http://schemas.microsoft.com/office/word/2023/wordml/word16du" xmlns:w16sdtdh="http://schemas.microsoft.com/office/word/2020/wordml/sdtdatahash" xmlns:w16sdtfl="http://schemas.microsoft.com/office/word/2024/wordml/sdtformatlock">
           <w:pict>
             <v:rect w14:anchorId="5CCE9C30" id="Rectángulo 247" o:spid="_x0000_s1026" style="position:absolute;margin-left:0;margin-top:0;width:579.9pt;height:750.3pt;z-index:251662336;visibility:visible;mso-wrap-style:square;mso-width-percent:950;mso-height-percent:950;mso-wrap-distance-left:9pt;mso-wrap-distance-top:0;mso-wrap-distance-right:9pt;mso-wrap-distance-bottom:0;mso-position-horizontal:center;mso-position-horizontal-relative:page;mso-position-vertical:center;mso-position-vertical-relative:page;mso-width-percent:950;mso-height-percent:950;mso-width-relative:page;mso-height-relative:page;v-text-anchor:middle" o:gfxdata="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" filled="f" strokecolor="#0d77c8 [1614]" strokeweight="1.25pt">
               <w10:wrap anchorx="page" anchory="page"/>
@@ -3477,7 +5910,7 @@
                               <w:noProof/>
                               <w:color w:val="FFFFFF" w:themeColor="background1"/>
                             </w:rPr>
-                            <w:t>8</w:t>
+                            <w:t>14</w:t>
                           </w:r>
                           <w:r>
                             <w:rPr>
@@ -3534,7 +5967,7 @@
                         <w:noProof/>
                         <w:color w:val="FFFFFF" w:themeColor="background1"/>
                       </w:rPr>
-                      <w:t>8</w:t>
+                      <w:t>14</w:t>
                     </w:r>
                     <w:r>
                       <w:rPr>
@@ -5221,7 +7654,7 @@
 </file>
 
 <file path=customXml/itemProps2.xml><?xml version="1.0" encoding="utf-8"?>
-<ds:datastoreItem xmlns:ds="http://schemas.openxmlformats.org/officeDocument/2006/customXml" ds:itemID="{CDDDEFC3-1448-45EC-BEC5-D16095F747DF}">
+<ds:datastoreItem xmlns:ds="http://schemas.openxmlformats.org/officeDocument/2006/customXml" ds:itemID="{FEFF1F0C-36D3-43B7-9136-C028A67311F7}">
   <ds:schemaRefs>
     <ds:schemaRef ds:uri="http://schemas.openxmlformats.org/officeDocument/2006/bibliography"/>
   </ds:schemaRefs>

</xml_diff>